<commit_message>
Uzupełnienie zadań w instrukcji 12 (brak wprowadzenia w tym ćwiczeniu) dodanie plików z realizacji ćwiczenia 12
</commit_message>
<xml_diff>
--- a/Ćw 12 zapis do pliku/PiWDP12 Obsluga plikow.docx
+++ b/Ćw 12 zapis do pliku/PiWDP12 Obsluga plikow.docx
@@ -794,7 +794,7 @@
               <w:fldChar w:fldCharType="begin"/>
             </w:r>
             <w:r>
-              <w:instrText xml:space="preserve"> REF _Ref439626214 \h </w:instrText>
+              <w:instrText xml:space="preserve"> REF _Ref440495241 \h </w:instrText>
             </w:r>
             <w:r>
               <w:fldChar w:fldCharType="separate"/>
@@ -803,7 +803,7 @@
               <w:rPr>
                 <w:b/>
               </w:rPr>
-              <w:t>Klaster błędu</w:t>
+              <w:t>Metody niskopoziomowe operacji plikowych</w:t>
             </w:r>
             <w:r>
               <w:fldChar w:fldCharType="end"/>
@@ -824,7 +824,7 @@
               <w:fldChar w:fldCharType="begin"/>
             </w:r>
             <w:r>
-              <w:instrText xml:space="preserve"> PAGEREF _Ref439626214 \h </w:instrText>
+              <w:instrText xml:space="preserve"> PAGEREF _Ref440495241 \h </w:instrText>
             </w:r>
             <w:r>
               <w:fldChar w:fldCharType="separate"/>
@@ -869,7 +869,7 @@
               <w:fldChar w:fldCharType="begin"/>
             </w:r>
             <w:r>
-              <w:instrText xml:space="preserve"> REF _Ref439626220 \h </w:instrText>
+              <w:instrText xml:space="preserve"> REF _Ref440495250 \h </w:instrText>
             </w:r>
             <w:r>
               <w:fldChar w:fldCharType="separate"/>
@@ -878,35 +878,21 @@
               <w:rPr>
                 <w:b/>
               </w:rPr>
-              <w:t xml:space="preserve">Zastosowanie </w:t>
+              <w:t xml:space="preserve">Metody </w:t>
             </w:r>
             <w:proofErr w:type="spellStart"/>
             <w:r>
               <w:rPr>
                 <w:b/>
               </w:rPr>
-              <w:t>klastra</w:t>
+              <w:t>wysokopoziomowe</w:t>
             </w:r>
             <w:proofErr w:type="spellEnd"/>
             <w:r>
               <w:rPr>
                 <w:b/>
               </w:rPr>
-              <w:t xml:space="preserve"> błędu w „</w:t>
-            </w:r>
-            <w:proofErr w:type="spellStart"/>
-            <w:r>
-              <w:rPr>
-                <w:b/>
-              </w:rPr>
-              <w:t>dataflow</w:t>
-            </w:r>
-            <w:proofErr w:type="spellEnd"/>
-            <w:r>
-              <w:rPr>
-                <w:b/>
-              </w:rPr>
-              <w:t>”</w:t>
+              <w:t xml:space="preserve"> operacji plikowych</w:t>
             </w:r>
             <w:r>
               <w:fldChar w:fldCharType="end"/>
@@ -927,7 +913,7 @@
               <w:fldChar w:fldCharType="begin"/>
             </w:r>
             <w:r>
-              <w:instrText xml:space="preserve"> PAGEREF _Ref439626220 \h </w:instrText>
+              <w:instrText xml:space="preserve"> PAGEREF _Ref440495250 \h </w:instrText>
             </w:r>
             <w:r>
               <w:fldChar w:fldCharType="separate"/>
@@ -936,7 +922,7 @@
               <w:rPr>
                 <w:noProof/>
               </w:rPr>
-              <w:t>4</w:t>
+              <w:t>3</w:t>
             </w:r>
             <w:r>
               <w:fldChar w:fldCharType="end"/>
@@ -1356,7 +1342,7 @@
               <w:fldChar w:fldCharType="begin"/>
             </w:r>
             <w:r>
-              <w:instrText xml:space="preserve"> REF _Ref439683658 \h </w:instrText>
+              <w:instrText xml:space="preserve"> REF _Ref440495221 \h </w:instrText>
             </w:r>
             <w:r>
               <w:fldChar w:fldCharType="separate"/>
@@ -1371,30 +1357,8 @@
               <w:rPr>
                 <w:b/>
               </w:rPr>
-              <w:t xml:space="preserve"> – działanie węzła </w:t>
-            </w:r>
-            <w:proofErr w:type="spellStart"/>
-            <w:r>
-              <w:rPr>
-                <w:b/>
-              </w:rPr>
-              <w:t>Merge</w:t>
-            </w:r>
-            <w:proofErr w:type="spellEnd"/>
-            <w:r>
-              <w:rPr>
-                <w:b/>
-              </w:rPr>
-              <w:t xml:space="preserve"> </w:t>
-            </w:r>
-            <w:proofErr w:type="spellStart"/>
-            <w:r>
-              <w:rPr>
-                <w:b/>
-              </w:rPr>
-              <w:t>Errors</w:t>
-            </w:r>
-            <w:proofErr w:type="spellEnd"/>
+              <w:t xml:space="preserve"> – generacja domyślnej ścieżki do pliku</w:t>
+            </w:r>
             <w:r>
               <w:fldChar w:fldCharType="end"/>
             </w:r>
@@ -1414,7 +1378,7 @@
               <w:fldChar w:fldCharType="begin"/>
             </w:r>
             <w:r>
-              <w:instrText xml:space="preserve"> PAGEREF _Ref439683658 \h </w:instrText>
+              <w:instrText xml:space="preserve"> PAGEREF _Ref440495221 \h </w:instrText>
             </w:r>
             <w:r>
               <w:fldChar w:fldCharType="separate"/>
@@ -1423,7 +1387,7 @@
               <w:rPr>
                 <w:noProof/>
               </w:rPr>
-              <w:t>7</w:t>
+              <w:t>5</w:t>
             </w:r>
             <w:r>
               <w:fldChar w:fldCharType="end"/>
@@ -1646,11 +1610,6 @@
                 <w:lang w:val="en-GB"/>
               </w:rPr>
             </w:pPr>
-            <w:fldSimple w:instr=" REF _Ref439621610 \h  \* MERGEFORMAT ">
-              <w:r>
-                <w:t>Kontrolka i wskaźnik błędu.</w:t>
-              </w:r>
-            </w:fldSimple>
           </w:p>
         </w:tc>
         <w:tc>
@@ -1708,40 +1667,6 @@
             <w:pPr>
               <w:spacing w:before="120" w:after="120"/>
             </w:pPr>
-            <w:r>
-              <w:fldChar w:fldCharType="begin"/>
-            </w:r>
-            <w:r>
-              <w:instrText xml:space="preserve"> REF _Ref439625719 \h </w:instrText>
-            </w:r>
-            <w:r>
-              <w:instrText xml:space="preserve"> \* MERGEFORMAT </w:instrText>
-            </w:r>
-            <w:r>
-              <w:fldChar w:fldCharType="separate"/>
-            </w:r>
-            <w:r>
-              <w:t xml:space="preserve">Widok okna </w:t>
-            </w:r>
-            <w:proofErr w:type="spellStart"/>
-            <w:r>
-              <w:t>Explain</w:t>
-            </w:r>
-            <w:proofErr w:type="spellEnd"/>
-            <w:r>
-              <w:t xml:space="preserve"> </w:t>
-            </w:r>
-            <w:proofErr w:type="spellStart"/>
-            <w:r>
-              <w:t>Error</w:t>
-            </w:r>
-            <w:proofErr w:type="spellEnd"/>
-            <w:r>
-              <w:t xml:space="preserve"> w przypadku sprawdzenia kodu błędu i ostrzeżenia.</w:t>
-            </w:r>
-            <w:r>
-              <w:fldChar w:fldCharType="end"/>
-            </w:r>
           </w:p>
         </w:tc>
         <w:tc>
@@ -1799,32 +1724,6 @@
             <w:pPr>
               <w:spacing w:before="120" w:after="120"/>
             </w:pPr>
-            <w:r>
-              <w:fldChar w:fldCharType="begin"/>
-            </w:r>
-            <w:r>
-              <w:instrText xml:space="preserve"> REF _Ref439681359 \h </w:instrText>
-            </w:r>
-            <w:r>
-              <w:instrText xml:space="preserve"> \* MERGEFORMAT </w:instrText>
-            </w:r>
-            <w:r>
-              <w:fldChar w:fldCharType="separate"/>
-            </w:r>
-            <w:r>
-              <w:t xml:space="preserve">Widok węzła Simple </w:t>
-            </w:r>
-            <w:proofErr w:type="spellStart"/>
-            <w:r>
-              <w:t>Error</w:t>
-            </w:r>
-            <w:proofErr w:type="spellEnd"/>
-            <w:r>
-              <w:t xml:space="preserve"> Handler z dostępnymi opcjami informowania o błędach.</w:t>
-            </w:r>
-            <w:r>
-              <w:fldChar w:fldCharType="end"/>
-            </w:r>
           </w:p>
         </w:tc>
         <w:tc>
@@ -1882,40 +1781,6 @@
             <w:pPr>
               <w:spacing w:before="120" w:after="120"/>
             </w:pPr>
-            <w:r>
-              <w:fldChar w:fldCharType="begin"/>
-            </w:r>
-            <w:r>
-              <w:instrText xml:space="preserve"> REF _Ref439683060 \h </w:instrText>
-            </w:r>
-            <w:r>
-              <w:instrText xml:space="preserve"> \* MERGEFORMAT </w:instrText>
-            </w:r>
-            <w:r>
-              <w:fldChar w:fldCharType="separate"/>
-            </w:r>
-            <w:r>
-              <w:t xml:space="preserve">Zamknięcie węzła nie posiadającego terminali błędu w strukturze </w:t>
-            </w:r>
-            <w:proofErr w:type="spellStart"/>
-            <w:r>
-              <w:t>Case</w:t>
-            </w:r>
-            <w:proofErr w:type="spellEnd"/>
-            <w:r>
-              <w:t xml:space="preserve"> (a), w </w:t>
-            </w:r>
-            <w:proofErr w:type="spellStart"/>
-            <w:r>
-              <w:t>subVI</w:t>
-            </w:r>
-            <w:proofErr w:type="spellEnd"/>
-            <w:r>
-              <w:t xml:space="preserve"> (b).</w:t>
-            </w:r>
-            <w:r>
-              <w:fldChar w:fldCharType="end"/>
-            </w:r>
           </w:p>
         </w:tc>
         <w:tc>
@@ -1973,11 +1838,6 @@
             <w:pPr>
               <w:spacing w:before="120" w:after="120"/>
             </w:pPr>
-            <w:fldSimple w:instr=" REF _Ref439681851 \h  \* MERGEFORMAT ">
-              <w:r>
-                <w:t>Komunikacja z dwoma urządzeniami – połączenie przewodów błędu.</w:t>
-              </w:r>
-            </w:fldSimple>
           </w:p>
         </w:tc>
         <w:tc>
@@ -2035,40 +1895,6 @@
             <w:pPr>
               <w:spacing w:before="120" w:after="120"/>
             </w:pPr>
-            <w:r>
-              <w:fldChar w:fldCharType="begin"/>
-            </w:r>
-            <w:r>
-              <w:instrText xml:space="preserve"> REF _Ref439683733 \h </w:instrText>
-            </w:r>
-            <w:r>
-              <w:instrText xml:space="preserve"> \* MERGEFORMAT </w:instrText>
-            </w:r>
-            <w:r>
-              <w:fldChar w:fldCharType="separate"/>
-            </w:r>
-            <w:r>
-              <w:t xml:space="preserve">Pomoc kontekstowa z opisem węzła </w:t>
-            </w:r>
-            <w:proofErr w:type="spellStart"/>
-            <w:r>
-              <w:t>Merge</w:t>
-            </w:r>
-            <w:proofErr w:type="spellEnd"/>
-            <w:r>
-              <w:t xml:space="preserve"> </w:t>
-            </w:r>
-            <w:proofErr w:type="spellStart"/>
-            <w:r>
-              <w:t>Errors</w:t>
-            </w:r>
-            <w:proofErr w:type="spellEnd"/>
-            <w:r>
-              <w:t>.</w:t>
-            </w:r>
-            <w:r>
-              <w:fldChar w:fldCharType="end"/>
-            </w:r>
           </w:p>
         </w:tc>
         <w:tc>
@@ -2437,15 +2263,7 @@
         <w:jc w:val="both"/>
       </w:pPr>
       <w:r>
-        <w:t xml:space="preserve">Strukturą </w:t>
-      </w:r>
-      <w:proofErr w:type="spellStart"/>
-      <w:r>
-        <w:t>klastra</w:t>
-      </w:r>
-      <w:proofErr w:type="spellEnd"/>
-      <w:r>
-        <w:t xml:space="preserve"> błędu,</w:t>
+        <w:t>formatami plików danych,</w:t>
       </w:r>
     </w:p>
     <w:p>
@@ -2463,41 +2281,10 @@
         <w:jc w:val="both"/>
       </w:pPr>
       <w:r>
-        <w:t>Podstawowymi metodami obsługi błędów,</w:t>
-      </w:r>
-    </w:p>
-    <w:p>
-      <w:pPr>
-        <w:numPr>
-          <w:ilvl w:val="0"/>
-          <w:numId w:val="5"/>
-        </w:numPr>
-        <w:tabs>
-          <w:tab w:val="clear" w:pos="1068"/>
-          <w:tab w:val="num" w:pos="360"/>
-        </w:tabs>
-        <w:spacing w:line="360" w:lineRule="auto"/>
-        <w:ind w:left="360"/>
-        <w:jc w:val="both"/>
-      </w:pPr>
-      <w:r>
-        <w:t xml:space="preserve">Zastosowaniu </w:t>
-      </w:r>
-      <w:proofErr w:type="spellStart"/>
-      <w:r>
-        <w:t>klastra</w:t>
-      </w:r>
-      <w:proofErr w:type="spellEnd"/>
-      <w:r>
-        <w:t xml:space="preserve"> błędów w „</w:t>
-      </w:r>
-      <w:proofErr w:type="spellStart"/>
-      <w:r>
-        <w:t>dataflow</w:t>
-      </w:r>
-      <w:proofErr w:type="spellEnd"/>
-      <w:r>
-        <w:t xml:space="preserve">”. </w:t>
+        <w:t>metodami zapisu i odczytu do pliku</w:t>
+      </w:r>
+      <w:r>
+        <w:t xml:space="preserve">. </w:t>
       </w:r>
     </w:p>
     <w:p>
@@ -2546,19 +2333,31 @@
           <w:b/>
         </w:rPr>
       </w:pPr>
-      <w:bookmarkStart w:id="3" w:name="_Ref439626214"/>
+      <w:bookmarkStart w:id="3" w:name="_Ref440495241"/>
       <w:bookmarkEnd w:id="2"/>
       <w:r>
         <w:rPr>
           <w:b/>
         </w:rPr>
-        <w:t>Klaster</w:t>
+        <w:t xml:space="preserve">Metody </w:t>
       </w:r>
       <w:r>
         <w:rPr>
           <w:b/>
         </w:rPr>
-        <w:t xml:space="preserve"> błędu</w:t>
+        <w:t>niskopoziomowe</w:t>
+      </w:r>
+      <w:r>
+        <w:rPr>
+          <w:b/>
+        </w:rPr>
+        <w:t xml:space="preserve"> </w:t>
+      </w:r>
+      <w:r>
+        <w:rPr>
+          <w:b/>
+        </w:rPr>
+        <w:t>operacji plikowych</w:t>
       </w:r>
       <w:bookmarkEnd w:id="3"/>
     </w:p>
@@ -2567,114 +2366,15 @@
         <w:spacing w:line="360" w:lineRule="auto"/>
         <w:ind w:firstLine="708"/>
         <w:jc w:val="both"/>
-      </w:pPr>
-      <w:r>
-        <w:t xml:space="preserve">Klaster błędu jest kontrolką typu </w:t>
-      </w:r>
-      <w:proofErr w:type="spellStart"/>
-      <w:r>
-        <w:t>Cluster</w:t>
-      </w:r>
-      <w:proofErr w:type="spellEnd"/>
-      <w:r>
-        <w:t xml:space="preserve"> zawierająca następujące elementy</w:t>
-      </w:r>
-      <w:r>
-        <w:t xml:space="preserve">: </w:t>
-      </w:r>
-      <w:r>
-        <w:rPr>
-          <w:i/>
-        </w:rPr>
-        <w:t>status</w:t>
-      </w:r>
-      <w:r>
-        <w:t xml:space="preserve"> (</w:t>
-      </w:r>
-      <w:proofErr w:type="spellStart"/>
-      <w:r>
-        <w:rPr>
-          <w:b/>
-        </w:rPr>
-        <w:t>B</w:t>
-      </w:r>
-      <w:r>
-        <w:rPr>
-          <w:b/>
-        </w:rPr>
-        <w:t>oolean</w:t>
-      </w:r>
-      <w:proofErr w:type="spellEnd"/>
-      <w:r>
-        <w:t xml:space="preserve">), </w:t>
-      </w:r>
-      <w:proofErr w:type="spellStart"/>
-      <w:r>
-        <w:rPr>
-          <w:i/>
-        </w:rPr>
-        <w:t>code</w:t>
-      </w:r>
-      <w:proofErr w:type="spellEnd"/>
-      <w:r>
-        <w:t xml:space="preserve"> (</w:t>
-      </w:r>
-      <w:r>
-        <w:rPr>
-          <w:b/>
-        </w:rPr>
-        <w:t>I32</w:t>
-      </w:r>
-      <w:r>
-        <w:t xml:space="preserve">), </w:t>
-      </w:r>
-      <w:proofErr w:type="spellStart"/>
-      <w:r>
-        <w:rPr>
-          <w:i/>
-        </w:rPr>
-        <w:t>source</w:t>
-      </w:r>
-      <w:proofErr w:type="spellEnd"/>
-      <w:r>
-        <w:t xml:space="preserve"> (</w:t>
-      </w:r>
-      <w:proofErr w:type="spellStart"/>
-      <w:r>
-        <w:rPr>
-          <w:b/>
-        </w:rPr>
-        <w:t>String</w:t>
-      </w:r>
-      <w:proofErr w:type="spellEnd"/>
-      <w:r>
-        <w:t xml:space="preserve">). Widok kontrolki i wskaźnika w strukturze </w:t>
-      </w:r>
-      <w:proofErr w:type="spellStart"/>
-      <w:r>
-        <w:t>klastra</w:t>
-      </w:r>
-      <w:proofErr w:type="spellEnd"/>
-      <w:r>
-        <w:t xml:space="preserve"> błędu przedstawia </w:t>
-      </w:r>
-      <w:r>
-        <w:fldChar w:fldCharType="begin"/>
-      </w:r>
-      <w:r>
-        <w:instrText xml:space="preserve"> REF _Ref439621610 \r \h </w:instrText>
-      </w:r>
-      <w:r>
-        <w:fldChar w:fldCharType="separate"/>
-      </w:r>
-      <w:r>
-        <w:t>Rys. 1</w:t>
-      </w:r>
-      <w:r>
-        <w:fldChar w:fldCharType="end"/>
-      </w:r>
-      <w:r>
-        <w:t xml:space="preserve">. </w:t>
+        <w:rPr>
+          <w:sz w:val="20"/>
+        </w:rPr>
+      </w:pPr>
+      <w:r>
+        <w:t xml:space="preserve">W LabVIEW struktura zapisu do pliku składa się z trzech etapów: otworzenie pliku, operacja </w:t>
+      </w:r>
+      <w:r>
+        <w:t>odczytu/zapisu, zamknięcie dostępu do pliku.</w:t>
       </w:r>
     </w:p>
     <w:p>
@@ -2689,9 +2389,9 @@
         </w:rPr>
         <w:drawing>
           <wp:inline distT="0" distB="0" distL="0" distR="0">
-            <wp:extent cx="2453488" cy="1251591"/>
-            <wp:effectExtent l="19050" t="0" r="3962" b="0"/>
-            <wp:docPr id="1" name="Obraz 4"/>
+            <wp:extent cx="2548585" cy="2506307"/>
+            <wp:effectExtent l="19050" t="0" r="4115" b="0"/>
+            <wp:docPr id="10" name="Obraz 7"/>
             <wp:cNvGraphicFramePr>
               <a:graphicFrameLocks xmlns:a="http://schemas.openxmlformats.org/drawingml/2006/main" noChangeAspect="1"/>
             </wp:cNvGraphicFramePr>
@@ -2699,7 +2399,7 @@
               <a:graphicData uri="http://schemas.openxmlformats.org/drawingml/2006/picture">
                 <pic:pic xmlns:pic="http://schemas.openxmlformats.org/drawingml/2006/picture">
                   <pic:nvPicPr>
-                    <pic:cNvPr id="0" name="Picture 4"/>
+                    <pic:cNvPr id="0" name="Picture 7"/>
                     <pic:cNvPicPr>
                       <a:picLocks noChangeAspect="1" noChangeArrowheads="1"/>
                     </pic:cNvPicPr>
@@ -2714,7 +2414,7 @@
                   <pic:spPr bwMode="auto">
                     <a:xfrm>
                       <a:off x="0" y="0"/>
-                      <a:ext cx="2453463" cy="1251578"/>
+                      <a:ext cx="2548752" cy="2506471"/>
                     </a:xfrm>
                     <a:prstGeom prst="rect">
                       <a:avLst/>
@@ -2747,12 +2447,92 @@
           <w:sz w:val="20"/>
         </w:rPr>
       </w:pPr>
-      <w:bookmarkStart w:id="4" w:name="_Ref439621610"/>
       <w:r>
         <w:rPr>
           <w:sz w:val="20"/>
         </w:rPr>
-        <w:t>Kontrolka i wskaźnik błędu.</w:t>
+        <w:t>Me</w:t>
+      </w:r>
+      <w:r>
+        <w:rPr>
+          <w:sz w:val="20"/>
+        </w:rPr>
+        <w:t>t</w:t>
+      </w:r>
+      <w:r>
+        <w:rPr>
+          <w:sz w:val="20"/>
+        </w:rPr>
+        <w:t>o</w:t>
+      </w:r>
+      <w:r>
+        <w:rPr>
+          <w:sz w:val="20"/>
+        </w:rPr>
+        <w:t>d</w:t>
+      </w:r>
+      <w:r>
+        <w:rPr>
+          <w:sz w:val="20"/>
+        </w:rPr>
+        <w:t xml:space="preserve">y </w:t>
+      </w:r>
+      <w:proofErr w:type="spellStart"/>
+      <w:r>
+        <w:rPr>
+          <w:sz w:val="20"/>
+        </w:rPr>
+        <w:t>wysokopoziomowe</w:t>
+      </w:r>
+      <w:proofErr w:type="spellEnd"/>
+      <w:r>
+        <w:rPr>
+          <w:sz w:val="20"/>
+        </w:rPr>
+        <w:t xml:space="preserve"> (A) i niskopoziomowe (B) operacji plikowych</w:t>
+      </w:r>
+    </w:p>
+    <w:p>
+      <w:pPr>
+        <w:spacing w:line="360" w:lineRule="auto"/>
+        <w:ind w:firstLine="708"/>
+        <w:jc w:val="both"/>
+      </w:pPr>
+    </w:p>
+    <w:p>
+      <w:pPr>
+        <w:pStyle w:val="Akapitzlist"/>
+        <w:numPr>
+          <w:ilvl w:val="1"/>
+          <w:numId w:val="25"/>
+        </w:numPr>
+        <w:spacing w:line="360" w:lineRule="auto"/>
+        <w:jc w:val="both"/>
+        <w:outlineLvl w:val="1"/>
+        <w:rPr>
+          <w:b/>
+        </w:rPr>
+      </w:pPr>
+      <w:bookmarkStart w:id="4" w:name="_Ref440495250"/>
+      <w:r>
+        <w:rPr>
+          <w:b/>
+        </w:rPr>
+        <w:t xml:space="preserve">Metody </w:t>
+      </w:r>
+      <w:proofErr w:type="spellStart"/>
+      <w:r>
+        <w:rPr>
+          <w:b/>
+        </w:rPr>
+        <w:t>wysokopoziomowe</w:t>
+      </w:r>
+      <w:proofErr w:type="spellEnd"/>
+      <w:r>
+        <w:rPr>
+          <w:b/>
+        </w:rPr>
+        <w:t xml:space="preserve"> operacji plikowych</w:t>
       </w:r>
       <w:bookmarkEnd w:id="4"/>
     </w:p>
@@ -2764,97 +2544,280 @@
           <w:sz w:val="20"/>
         </w:rPr>
       </w:pPr>
+      <w:r>
+        <w:rPr>
+          <w:sz w:val="20"/>
+        </w:rPr>
+        <w:t xml:space="preserve">Metody </w:t>
+      </w:r>
+      <w:proofErr w:type="spellStart"/>
+      <w:r>
+        <w:rPr>
+          <w:sz w:val="20"/>
+        </w:rPr>
+        <w:t>wysokopoziomowe</w:t>
+      </w:r>
+      <w:proofErr w:type="spellEnd"/>
+      <w:r>
+        <w:rPr>
+          <w:sz w:val="20"/>
+        </w:rPr>
+        <w:t xml:space="preserve"> realizują całą sekwencję zapisu w postaci jednego węzła.</w:t>
+      </w:r>
     </w:p>
     <w:p>
       <w:pPr>
+        <w:pStyle w:val="Akapitzlist"/>
         <w:spacing w:line="360" w:lineRule="auto"/>
-        <w:ind w:firstLine="708"/>
-        <w:jc w:val="both"/>
-      </w:pPr>
-      <w:r>
-        <w:t xml:space="preserve">Obiekty </w:t>
-      </w:r>
-      <w:proofErr w:type="spellStart"/>
-      <w:r>
-        <w:t>klastra</w:t>
-      </w:r>
-      <w:proofErr w:type="spellEnd"/>
-      <w:r>
-        <w:t xml:space="preserve"> </w:t>
-      </w:r>
-      <w:r>
-        <w:t>zawierają następujące informacje</w:t>
-      </w:r>
-      <w:r>
-        <w:t>:</w:t>
-      </w:r>
+        <w:rPr>
+          <w:sz w:val="20"/>
+        </w:rPr>
+      </w:pPr>
     </w:p>
     <w:p>
       <w:pPr>
         <w:pStyle w:val="Akapitzlist"/>
         <w:numPr>
           <w:ilvl w:val="0"/>
-          <w:numId w:val="44"/>
+          <w:numId w:val="25"/>
         </w:numPr>
         <w:spacing w:line="360" w:lineRule="auto"/>
-        <w:ind w:left="426"/>
         <w:jc w:val="both"/>
-      </w:pPr>
-      <w:r>
-        <w:rPr>
-          <w:i/>
-        </w:rPr>
-        <w:t>status</w:t>
-      </w:r>
-      <w:r>
-        <w:t xml:space="preserve"> – wskazuje wystąpienie błędu, wartość </w:t>
-      </w:r>
-      <w:r>
+        <w:outlineLvl w:val="0"/>
         <w:rPr>
           <w:b/>
         </w:rPr>
-        <w:t>FALSE</w:t>
-      </w:r>
-      <w:r>
-        <w:t xml:space="preserve"> oznacza brak błędu, wartość </w:t>
-      </w:r>
+      </w:pPr>
+      <w:bookmarkStart w:id="5" w:name="_Ref427319602"/>
       <w:r>
         <w:rPr>
           <w:b/>
         </w:rPr>
-        <w:t>TRUE</w:t>
-      </w:r>
-      <w:r>
-        <w:t xml:space="preserve"> oznacza wystąpienie </w:t>
-      </w:r>
-      <w:r>
-        <w:t>błędu,</w:t>
-      </w:r>
+        <w:t>LABORATORYJNE STANOWISKO BADAWCZE</w:t>
+      </w:r>
+      <w:bookmarkEnd w:id="5"/>
+    </w:p>
+    <w:p>
+      <w:pPr>
+        <w:pStyle w:val="Akapitzlist"/>
+        <w:numPr>
+          <w:ilvl w:val="1"/>
+          <w:numId w:val="25"/>
+        </w:numPr>
+        <w:spacing w:line="360" w:lineRule="auto"/>
+        <w:jc w:val="both"/>
+        <w:outlineLvl w:val="1"/>
+        <w:rPr>
+          <w:b/>
+        </w:rPr>
+      </w:pPr>
+      <w:bookmarkStart w:id="6" w:name="_Ref427319607"/>
+      <w:r>
+        <w:rPr>
+          <w:b/>
+        </w:rPr>
+        <w:t>Obiekt badany</w:t>
+      </w:r>
+      <w:bookmarkEnd w:id="6"/>
+    </w:p>
+    <w:p>
+      <w:pPr>
+        <w:spacing w:after="120" w:line="360" w:lineRule="auto"/>
+        <w:rPr>
+          <w:sz w:val="22"/>
+          <w:szCs w:val="22"/>
+        </w:rPr>
+      </w:pPr>
+      <w:r>
+        <w:rPr>
+          <w:sz w:val="22"/>
+          <w:szCs w:val="22"/>
+        </w:rPr>
+        <w:t xml:space="preserve">- </w:t>
+      </w:r>
+      <w:r>
+        <w:rPr>
+          <w:sz w:val="22"/>
+          <w:szCs w:val="22"/>
+        </w:rPr>
+        <w:t>Środowisko programistyczne LabVIEW</w:t>
+      </w:r>
+      <w:r>
+        <w:rPr>
+          <w:sz w:val="22"/>
+          <w:szCs w:val="22"/>
+        </w:rPr>
+        <w:t>,</w:t>
+      </w:r>
+    </w:p>
+    <w:p>
+      <w:pPr>
+        <w:spacing w:after="120" w:line="360" w:lineRule="auto"/>
+        <w:rPr>
+          <w:sz w:val="22"/>
+          <w:szCs w:val="22"/>
+        </w:rPr>
+      </w:pPr>
+    </w:p>
+    <w:p>
+      <w:pPr>
+        <w:pStyle w:val="Akapitzlist"/>
+        <w:numPr>
+          <w:ilvl w:val="1"/>
+          <w:numId w:val="25"/>
+        </w:numPr>
+        <w:spacing w:line="360" w:lineRule="auto"/>
+        <w:jc w:val="both"/>
+        <w:outlineLvl w:val="1"/>
+        <w:rPr>
+          <w:b/>
+        </w:rPr>
+      </w:pPr>
+      <w:bookmarkStart w:id="7" w:name="_Ref427319615"/>
+      <w:r>
+        <w:rPr>
+          <w:b/>
+        </w:rPr>
+        <w:t>Urządzenia dodatkowe</w:t>
+      </w:r>
+      <w:bookmarkEnd w:id="7"/>
+    </w:p>
+    <w:p>
+      <w:pPr>
+        <w:spacing w:line="360" w:lineRule="auto"/>
+      </w:pPr>
+      <w:r>
+        <w:t xml:space="preserve">- </w:t>
+      </w:r>
+      <w:r>
+        <w:t>brak</w:t>
+      </w:r>
+      <w:r>
+        <w:t>,</w:t>
+      </w:r>
+    </w:p>
+    <w:p>
+      <w:pPr>
+        <w:spacing w:line="360" w:lineRule="auto"/>
+      </w:pPr>
+      <w:r>
+        <w:t xml:space="preserve"> </w:t>
+      </w:r>
+    </w:p>
+    <w:p>
+      <w:pPr>
+        <w:pStyle w:val="Akapitzlist"/>
+        <w:numPr>
+          <w:ilvl w:val="1"/>
+          <w:numId w:val="25"/>
+        </w:numPr>
+        <w:spacing w:line="360" w:lineRule="auto"/>
+        <w:jc w:val="both"/>
+        <w:outlineLvl w:val="1"/>
+        <w:rPr>
+          <w:b/>
+        </w:rPr>
+      </w:pPr>
+      <w:bookmarkStart w:id="8" w:name="_Ref427319621"/>
+      <w:r>
+        <w:rPr>
+          <w:b/>
+        </w:rPr>
+        <w:t>Oprogramowanie</w:t>
+      </w:r>
+      <w:bookmarkEnd w:id="8"/>
+    </w:p>
+    <w:p>
+      <w:pPr>
+        <w:numPr>
+          <w:ilvl w:val="0"/>
+          <w:numId w:val="1"/>
+        </w:numPr>
+        <w:tabs>
+          <w:tab w:val="clear" w:pos="720"/>
+          <w:tab w:val="num" w:pos="360"/>
+        </w:tabs>
+        <w:spacing w:line="360" w:lineRule="auto"/>
+        <w:ind w:left="360"/>
+        <w:jc w:val="both"/>
+        <w:rPr>
+          <w:lang w:val="en-US"/>
+        </w:rPr>
+      </w:pPr>
+      <w:r>
+        <w:rPr>
+          <w:lang w:val="en-US"/>
+        </w:rPr>
+        <w:t xml:space="preserve">LabVIEW 2013 </w:t>
+      </w:r>
+      <w:proofErr w:type="spellStart"/>
+      <w:r>
+        <w:rPr>
+          <w:lang w:val="en-US"/>
+        </w:rPr>
+        <w:t>lub</w:t>
+      </w:r>
+      <w:proofErr w:type="spellEnd"/>
+      <w:r>
+        <w:rPr>
+          <w:lang w:val="en-US"/>
+        </w:rPr>
+        <w:t xml:space="preserve"> </w:t>
+      </w:r>
+      <w:proofErr w:type="spellStart"/>
+      <w:r>
+        <w:rPr>
+          <w:lang w:val="en-US"/>
+        </w:rPr>
+        <w:t>nowszy</w:t>
+      </w:r>
+      <w:proofErr w:type="spellEnd"/>
+    </w:p>
+    <w:p>
+      <w:pPr>
+        <w:spacing w:line="360" w:lineRule="auto"/>
+        <w:jc w:val="both"/>
+        <w:rPr>
+          <w:lang w:val="en-US"/>
+        </w:rPr>
+      </w:pPr>
     </w:p>
     <w:p>
       <w:pPr>
         <w:pStyle w:val="Akapitzlist"/>
         <w:numPr>
           <w:ilvl w:val="0"/>
-          <w:numId w:val="44"/>
+          <w:numId w:val="25"/>
         </w:numPr>
         <w:spacing w:line="360" w:lineRule="auto"/>
-        <w:ind w:left="426"/>
         <w:jc w:val="both"/>
-      </w:pPr>
-      <w:r>
-        <w:t>kod (</w:t>
-      </w:r>
-      <w:proofErr w:type="spellStart"/>
-      <w:r>
-        <w:rPr>
-          <w:i/>
-        </w:rPr>
-        <w:t>code</w:t>
-      </w:r>
-      <w:proofErr w:type="spellEnd"/>
-      <w:r>
-        <w:t>) – wskazuje wartość błędu, wartość 0 oznacza brak błędu, wartość inna niż 0 oznacza wystąpienie błędu lub ostrzeżenie,</w:t>
+        <w:outlineLvl w:val="0"/>
+        <w:rPr>
+          <w:b/>
+        </w:rPr>
+      </w:pPr>
+      <w:bookmarkStart w:id="9" w:name="_Ref427319634"/>
+      <w:r>
+        <w:rPr>
+          <w:b/>
+        </w:rPr>
+        <w:t>PROGRAM ĆWICZENIA</w:t>
+      </w:r>
+      <w:r>
+        <w:rPr>
+          <w:b/>
+        </w:rPr>
+        <w:t xml:space="preserve"> – WYKAZ ZADAŃ DO REALIZACJI</w:t>
+      </w:r>
+      <w:bookmarkEnd w:id="9"/>
+    </w:p>
+    <w:p>
+      <w:pPr>
+        <w:spacing w:line="360" w:lineRule="auto"/>
+        <w:ind w:left="360"/>
+      </w:pPr>
+      <w:r>
+        <w:t>Kolejne kroki do wykonania podczas zajęć:</w:t>
       </w:r>
     </w:p>
     <w:p>
@@ -2862,147 +2825,109 @@
         <w:pStyle w:val="Akapitzlist"/>
         <w:numPr>
           <w:ilvl w:val="0"/>
-          <w:numId w:val="44"/>
+          <w:numId w:val="1"/>
         </w:numPr>
         <w:spacing w:line="360" w:lineRule="auto"/>
-        <w:ind w:left="426"/>
-        <w:jc w:val="both"/>
-      </w:pPr>
-      <w:r>
-        <w:t>źródło (</w:t>
-      </w:r>
+      </w:pPr>
       <w:proofErr w:type="spellStart"/>
       <w:r>
-        <w:rPr>
-          <w:i/>
-        </w:rPr>
-        <w:t>source</w:t>
+        <w:t>Wysokopoziomowa</w:t>
       </w:r>
       <w:proofErr w:type="spellEnd"/>
       <w:r>
-        <w:t>) wskazuje miejsce wystąpienia błędu (plik vi).</w:t>
+        <w:t xml:space="preserve"> o</w:t>
+      </w:r>
+      <w:r>
+        <w:t xml:space="preserve">bsługa </w:t>
+      </w:r>
+      <w:r>
+        <w:t>plików</w:t>
+      </w:r>
+      <w:r>
+        <w:t xml:space="preserve"> programach LabVIEW</w:t>
       </w:r>
     </w:p>
     <w:p>
       <w:pPr>
         <w:spacing w:line="360" w:lineRule="auto"/>
-        <w:ind w:firstLine="708"/>
-        <w:jc w:val="both"/>
-      </w:pPr>
-      <w:r>
-        <w:t xml:space="preserve">Programy napisane w LabVIEW domyślnie mają włączoną automatyczną obsługę błędów polegającą na natychmiastowym przerwaniu działania aplikacji i wyświetleniu odpowiedniego komunikatu w przypadku wystąpienia błędu. Nie jest to rozwiązanie zalecane zwłaszcza w aplikacjach obsługujących dostęp do plików lub wymieniających informacje z urządzeniami zewnętrznymi (np. karty DAQ). Wyłączenie domyślnej obsługi błędów możliwe jest na dwa sposoby: wyłączenie obsługi błędów w opcjach środowiska LabVIEW, </w:t>
-      </w:r>
-      <w:r>
-        <w:t xml:space="preserve">połączenie przewodami błędów wejść i wyjść błędu zachowując odpowiednią kolejność wykonywania </w:t>
-      </w:r>
-      <w:proofErr w:type="spellStart"/>
-      <w:r>
-        <w:t>subVI</w:t>
-      </w:r>
-      <w:proofErr w:type="spellEnd"/>
+        <w:ind w:left="360"/>
+      </w:pPr>
+      <w:r>
+        <w:t xml:space="preserve">- </w:t>
+      </w:r>
+      <w:r>
+        <w:t>otworzyć</w:t>
+      </w:r>
       <w:r>
         <w:t xml:space="preserve"> </w:t>
       </w:r>
       <w:r>
-        <w:t>zgodnie z oczekiwanym</w:t>
+        <w:t>projekt</w:t>
       </w:r>
       <w:r>
         <w:t xml:space="preserve"> „</w:t>
       </w:r>
-      <w:proofErr w:type="spellStart"/>
-      <w:r>
-        <w:t>dataflow</w:t>
-      </w:r>
-      <w:proofErr w:type="spellEnd"/>
-      <w:r>
-        <w:t xml:space="preserve">”. W drugim przypadku przerwanie </w:t>
-      </w:r>
-      <w:r>
-        <w:lastRenderedPageBreak/>
-        <w:t xml:space="preserve">aplikacji wynikające z pojawienia się błędu odbywa się w miejscu przerwania przewodu błędu. </w:t>
+      <w:r>
+        <w:rPr>
+          <w:i/>
+        </w:rPr>
+        <w:t>System pomiarowy DAQ</w:t>
+      </w:r>
+      <w:r>
+        <w:t>”,</w:t>
       </w:r>
     </w:p>
     <w:p>
       <w:pPr>
         <w:spacing w:line="360" w:lineRule="auto"/>
-        <w:ind w:firstLine="708"/>
-        <w:jc w:val="both"/>
-      </w:pPr>
-      <w:r>
-        <w:t>Klaster błędu informuje o wys</w:t>
-      </w:r>
-      <w:r>
-        <w:t xml:space="preserve">tąpieniu błędu lub ostrzeżenia. W przypadku błędu status ma wartość TRUE. </w:t>
-      </w:r>
-      <w:r>
-        <w:t xml:space="preserve">Dokładniejsze informacje nt. </w:t>
-      </w:r>
-      <w:r>
-        <w:t>błędów i ostrzeżeń można odczytać w </w:t>
-      </w:r>
-      <w:r>
-        <w:rPr>
-          <w:b/>
-        </w:rPr>
-        <w:t>Help</w:t>
-      </w:r>
-      <w:r>
-        <w:t xml:space="preserve"> </w:t>
-      </w:r>
-      <w:r>
-        <w:sym w:font="Wingdings" w:char="F0E0"/>
-      </w:r>
-      <w:r>
-        <w:t xml:space="preserve"> </w:t>
+        <w:ind w:left="360"/>
+      </w:pPr>
+      <w:r>
+        <w:t>- otworzyć plik „</w:t>
       </w:r>
       <w:proofErr w:type="spellStart"/>
       <w:r>
         <w:rPr>
-          <w:b/>
-        </w:rPr>
-        <w:t>Explain</w:t>
+          <w:i/>
+        </w:rPr>
+        <w:t>Main_maszyna.vi</w:t>
       </w:r>
       <w:proofErr w:type="spellEnd"/>
       <w:r>
-        <w:rPr>
-          <w:b/>
-        </w:rPr>
-        <w:t xml:space="preserve"> </w:t>
-      </w:r>
-      <w:proofErr w:type="spellStart"/>
-      <w:r>
-        <w:rPr>
-          <w:b/>
-        </w:rPr>
-        <w:t>Error</w:t>
-      </w:r>
-      <w:proofErr w:type="spellEnd"/>
-      <w:r>
-        <w:t xml:space="preserve"> (</w:t>
-      </w:r>
-      <w:r>
-        <w:fldChar w:fldCharType="begin"/>
-      </w:r>
-      <w:r>
-        <w:instrText xml:space="preserve"> REF _Ref439625719 \r \h </w:instrText>
-      </w:r>
-      <w:r>
-        <w:fldChar w:fldCharType="separate"/>
-      </w:r>
-      <w:r>
-        <w:t>Rys. 2</w:t>
-      </w:r>
-      <w:r>
-        <w:fldChar w:fldCharType="end"/>
-      </w:r>
-      <w:r>
-        <w:t>).</w:t>
+        <w:t>”,</w:t>
       </w:r>
     </w:p>
     <w:p>
       <w:pPr>
         <w:spacing w:line="360" w:lineRule="auto"/>
-        <w:jc w:val="both"/>
+        <w:ind w:left="360"/>
+      </w:pPr>
+      <w:r>
+        <w:t xml:space="preserve">- przejść do stanu </w:t>
+      </w:r>
+      <w:r>
+        <w:rPr>
+          <w:b/>
+        </w:rPr>
+        <w:t>SAVE</w:t>
+      </w:r>
+      <w:r>
+        <w:t>,</w:t>
+      </w:r>
+    </w:p>
+    <w:p>
+      <w:pPr>
+        <w:spacing w:line="360" w:lineRule="auto"/>
+        <w:ind w:left="360"/>
+      </w:pPr>
+      <w:r>
+        <w:t>- uzupełnić stan SAVE zgodnie z rysunkiem:</w:t>
+      </w:r>
+    </w:p>
+    <w:p>
+      <w:pPr>
+        <w:spacing w:line="360" w:lineRule="auto"/>
+        <w:ind w:left="360"/>
       </w:pPr>
       <w:r>
         <w:rPr>
@@ -3010,9 +2935,9 @@
         </w:rPr>
         <w:drawing>
           <wp:inline distT="0" distB="0" distL="0" distR="0">
-            <wp:extent cx="5749925" cy="2186940"/>
-            <wp:effectExtent l="19050" t="0" r="3175" b="0"/>
-            <wp:docPr id="2" name="Obraz 5"/>
+            <wp:extent cx="5756910" cy="2494280"/>
+            <wp:effectExtent l="19050" t="0" r="0" b="0"/>
+            <wp:docPr id="12" name="Obraz 8"/>
             <wp:cNvGraphicFramePr>
               <a:graphicFrameLocks xmlns:a="http://schemas.openxmlformats.org/drawingml/2006/main" noChangeAspect="1"/>
             </wp:cNvGraphicFramePr>
@@ -3020,7 +2945,7 @@
               <a:graphicData uri="http://schemas.openxmlformats.org/drawingml/2006/picture">
                 <pic:pic xmlns:pic="http://schemas.openxmlformats.org/drawingml/2006/picture">
                   <pic:nvPicPr>
-                    <pic:cNvPr id="0" name="Picture 5"/>
+                    <pic:cNvPr id="0" name="Picture 8"/>
                     <pic:cNvPicPr>
                       <a:picLocks noChangeAspect="1" noChangeArrowheads="1"/>
                     </pic:cNvPicPr>
@@ -3035,7 +2960,7 @@
                   <pic:spPr bwMode="auto">
                     <a:xfrm>
                       <a:off x="0" y="0"/>
-                      <a:ext cx="5749925" cy="2186940"/>
+                      <a:ext cx="5756910" cy="2494280"/>
                     </a:xfrm>
                     <a:prstGeom prst="rect">
                       <a:avLst/>
@@ -3057,285 +2982,206 @@
     </w:p>
     <w:p>
       <w:pPr>
+        <w:spacing w:line="360" w:lineRule="auto"/>
+        <w:ind w:left="360"/>
+        <w:jc w:val="both"/>
+      </w:pPr>
+      <w:r>
+        <w:t>- sprawdź działanie aplikacji,</w:t>
+      </w:r>
+    </w:p>
+    <w:p>
+      <w:pPr>
+        <w:spacing w:line="360" w:lineRule="auto"/>
+        <w:ind w:left="360"/>
+        <w:jc w:val="both"/>
+      </w:pPr>
+      <w:r>
+        <w:rPr>
+          <w:b/>
+        </w:rPr>
+        <w:t>UWAGA!</w:t>
+      </w:r>
+      <w:r>
+        <w:t xml:space="preserve"> Wymaga podania ścieżki i nazwy pliku w kontrolce </w:t>
+      </w:r>
+      <w:r>
+        <w:rPr>
+          <w:i/>
+        </w:rPr>
+        <w:t xml:space="preserve">file </w:t>
+      </w:r>
+      <w:proofErr w:type="spellStart"/>
+      <w:r>
+        <w:rPr>
+          <w:i/>
+        </w:rPr>
+        <w:t>path</w:t>
+      </w:r>
+      <w:proofErr w:type="spellEnd"/>
+      <w:r>
+        <w:t xml:space="preserve"> (plik z rozszerzeniem </w:t>
+      </w:r>
+      <w:r>
+        <w:rPr>
+          <w:i/>
+        </w:rPr>
+        <w:t>*.</w:t>
+      </w:r>
+      <w:proofErr w:type="spellStart"/>
+      <w:r>
+        <w:rPr>
+          <w:i/>
+        </w:rPr>
+        <w:t>txt</w:t>
+      </w:r>
+      <w:proofErr w:type="spellEnd"/>
+      <w:r>
+        <w:t>),</w:t>
+      </w:r>
+    </w:p>
+    <w:p>
+      <w:pPr>
+        <w:spacing w:line="360" w:lineRule="auto"/>
+        <w:ind w:left="360"/>
+        <w:jc w:val="both"/>
+      </w:pPr>
+      <w:r>
+        <w:t>- zmodyfikuj program tak, aby za każdym razem był tworzony nowy plik był tworzony automatycznie, w podkatalogu „DATA”, nazwa pliku zawiera datę, godzinę</w:t>
+      </w:r>
+      <w:r>
+        <w:t xml:space="preserve"> zapisu oraz opcjonalny stały fragment nazwy zadawany przez użytkownika,</w:t>
+      </w:r>
+    </w:p>
+    <w:p>
+      <w:pPr>
+        <w:spacing w:line="360" w:lineRule="auto"/>
+        <w:ind w:left="360"/>
+        <w:jc w:val="both"/>
+      </w:pPr>
+      <w:r>
+        <w:t xml:space="preserve"> </w:t>
+      </w:r>
+      <w:r>
+        <w:rPr>
+          <w:b/>
+        </w:rPr>
+        <w:t>UWAGA!</w:t>
+      </w:r>
+      <w:r>
+        <w:t xml:space="preserve"> Szykując automatyczną ścieżkę należy upewnić się że ścieżka istnieje, jeśli nie to uzupełnić brakującą strukturę katalogów (w ćwiczeniu podkatalog DATA),</w:t>
+      </w:r>
+    </w:p>
+    <w:p>
+      <w:pPr>
+        <w:spacing w:line="360" w:lineRule="auto"/>
+        <w:ind w:left="360"/>
+        <w:jc w:val="both"/>
+      </w:pPr>
+      <w:r>
+        <w:t>- sprawdź działanie aplikacji,</w:t>
+      </w:r>
+    </w:p>
+    <w:p>
+      <w:pPr>
+        <w:spacing w:line="360" w:lineRule="auto"/>
+        <w:ind w:left="360"/>
+        <w:jc w:val="both"/>
+      </w:pPr>
+      <w:r>
+        <w:t>- zapisać i zamknąć wszystkie pliki VI (nie zamykać projektu),</w:t>
+      </w:r>
+    </w:p>
+    <w:p>
+      <w:pPr>
+        <w:spacing w:line="360" w:lineRule="auto"/>
+        <w:ind w:left="360"/>
+        <w:jc w:val="both"/>
+      </w:pPr>
+    </w:p>
+    <w:p>
+      <w:pPr>
         <w:pStyle w:val="Akapitzlist"/>
         <w:numPr>
           <w:ilvl w:val="0"/>
-          <w:numId w:val="28"/>
+          <w:numId w:val="1"/>
         </w:numPr>
         <w:spacing w:line="360" w:lineRule="auto"/>
-        <w:jc w:val="center"/>
-        <w:rPr>
-          <w:sz w:val="20"/>
-        </w:rPr>
-      </w:pPr>
-      <w:bookmarkStart w:id="5" w:name="_Ref439625719"/>
-      <w:r>
-        <w:rPr>
-          <w:sz w:val="20"/>
-        </w:rPr>
-        <w:t xml:space="preserve">Widok okna </w:t>
-      </w:r>
-      <w:proofErr w:type="spellStart"/>
-      <w:r>
-        <w:rPr>
-          <w:sz w:val="20"/>
-        </w:rPr>
-        <w:t>Explain</w:t>
-      </w:r>
-      <w:proofErr w:type="spellEnd"/>
-      <w:r>
-        <w:rPr>
-          <w:sz w:val="20"/>
-        </w:rPr>
-        <w:t xml:space="preserve"> </w:t>
-      </w:r>
-      <w:proofErr w:type="spellStart"/>
-      <w:r>
-        <w:rPr>
-          <w:sz w:val="20"/>
-        </w:rPr>
-        <w:t>Error</w:t>
-      </w:r>
-      <w:proofErr w:type="spellEnd"/>
-      <w:r>
-        <w:rPr>
-          <w:sz w:val="20"/>
-        </w:rPr>
-        <w:t xml:space="preserve"> w przypadku sprawdzenia kodu błędu i ostrzeżenia.</w:t>
-      </w:r>
-      <w:bookmarkEnd w:id="5"/>
-      <w:r>
-        <w:rPr>
-          <w:sz w:val="20"/>
-        </w:rPr>
-        <w:t xml:space="preserve"> </w:t>
+      </w:pPr>
+      <w:r>
+        <w:t>Nis</w:t>
+      </w:r>
+      <w:r>
+        <w:t>kopoziomowa obsługa plików programach LabVIEW</w:t>
       </w:r>
     </w:p>
     <w:p>
       <w:pPr>
         <w:spacing w:line="360" w:lineRule="auto"/>
-        <w:ind w:firstLine="708"/>
+        <w:ind w:left="360"/>
         <w:jc w:val="both"/>
       </w:pPr>
+      <w:r>
+        <w:t>- otworzyć plik „</w:t>
+      </w:r>
+      <w:proofErr w:type="spellStart"/>
+      <w:r>
+        <w:rPr>
+          <w:i/>
+        </w:rPr>
+        <w:t>Main_rownolegle.vi</w:t>
+      </w:r>
+      <w:proofErr w:type="spellEnd"/>
+      <w:r>
+        <w:t>”,</w:t>
+      </w:r>
     </w:p>
     <w:p>
       <w:pPr>
-        <w:pStyle w:val="Akapitzlist"/>
-        <w:numPr>
-          <w:ilvl w:val="1"/>
-          <w:numId w:val="25"/>
-        </w:numPr>
         <w:spacing w:line="360" w:lineRule="auto"/>
+        <w:ind w:left="360"/>
         <w:jc w:val="both"/>
-        <w:outlineLvl w:val="1"/>
+      </w:pPr>
+      <w:r>
+        <w:t xml:space="preserve">- utworzyć kolejną pętlę </w:t>
+      </w:r>
+      <w:proofErr w:type="spellStart"/>
+      <w:r>
         <w:rPr>
           <w:b/>
         </w:rPr>
-      </w:pPr>
-      <w:bookmarkStart w:id="6" w:name="_Ref439626220"/>
+        <w:t>While</w:t>
+      </w:r>
+      <w:proofErr w:type="spellEnd"/>
+      <w:r>
+        <w:t xml:space="preserve"> i nazwać ją </w:t>
+      </w:r>
       <w:r>
         <w:rPr>
           <w:b/>
         </w:rPr>
-        <w:t xml:space="preserve">Zastosowanie </w:t>
-      </w:r>
-      <w:proofErr w:type="spellStart"/>
-      <w:r>
-        <w:rPr>
-          <w:b/>
-        </w:rPr>
-        <w:t>klastra</w:t>
-      </w:r>
-      <w:proofErr w:type="spellEnd"/>
-      <w:r>
-        <w:rPr>
-          <w:b/>
-        </w:rPr>
-        <w:t xml:space="preserve"> błędu w „</w:t>
-      </w:r>
-      <w:proofErr w:type="spellStart"/>
-      <w:r>
-        <w:rPr>
-          <w:b/>
-        </w:rPr>
-        <w:t>dataflow</w:t>
-      </w:r>
-      <w:proofErr w:type="spellEnd"/>
-      <w:r>
-        <w:rPr>
-          <w:b/>
-        </w:rPr>
-        <w:t>”</w:t>
-      </w:r>
-      <w:bookmarkEnd w:id="6"/>
+        <w:t>Zapis</w:t>
+      </w:r>
+      <w:r>
+        <w:t>,</w:t>
+      </w:r>
     </w:p>
     <w:p>
       <w:pPr>
         <w:spacing w:line="360" w:lineRule="auto"/>
-        <w:ind w:firstLine="708"/>
+        <w:ind w:left="360"/>
         <w:jc w:val="both"/>
       </w:pPr>
       <w:r>
-        <w:t xml:space="preserve">Klaster błędu jest najpopularniejszą metodą zapewnienia właściwej kolejności wykonywania działań w LabVIEW, szczególnie w przypadku, jeżeli kolejne </w:t>
-      </w:r>
-      <w:proofErr w:type="spellStart"/>
-      <w:r>
-        <w:t>subVI</w:t>
-      </w:r>
-      <w:proofErr w:type="spellEnd"/>
-      <w:r>
-        <w:t xml:space="preserve"> nie zawsze przesyłają inne sygnały między sobą. Najprostszym zakończeniem takiej sekwencji jest zastosowanie węzła </w:t>
-      </w:r>
-      <w:r>
-        <w:rPr>
-          <w:b/>
-        </w:rPr>
-        <w:t xml:space="preserve">Simple </w:t>
-      </w:r>
-      <w:proofErr w:type="spellStart"/>
-      <w:r>
-        <w:rPr>
-          <w:b/>
-        </w:rPr>
-        <w:t>Error</w:t>
-      </w:r>
-      <w:proofErr w:type="spellEnd"/>
-      <w:r>
-        <w:rPr>
-          <w:b/>
-        </w:rPr>
-        <w:t xml:space="preserve"> Handler</w:t>
-      </w:r>
-      <w:r>
-        <w:t xml:space="preserve"> znajdującego się w </w:t>
-      </w:r>
-      <w:r>
-        <w:rPr>
-          <w:b/>
-        </w:rPr>
-        <w:t>PPM</w:t>
-      </w:r>
-      <w:r>
-        <w:t xml:space="preserve"> </w:t>
-      </w:r>
-      <w:r>
-        <w:sym w:font="Wingdings" w:char="F0E0"/>
-      </w:r>
-      <w:r>
-        <w:t xml:space="preserve"> </w:t>
-      </w:r>
-      <w:proofErr w:type="spellStart"/>
-      <w:r>
-        <w:rPr>
-          <w:b/>
-        </w:rPr>
-        <w:t>Programming</w:t>
-      </w:r>
-      <w:proofErr w:type="spellEnd"/>
-      <w:r>
-        <w:t xml:space="preserve"> </w:t>
-      </w:r>
-      <w:r>
-        <w:sym w:font="Wingdings" w:char="F0E0"/>
-      </w:r>
-      <w:r>
-        <w:t xml:space="preserve"> </w:t>
-      </w:r>
-      <w:r>
-        <w:rPr>
-          <w:b/>
-        </w:rPr>
-        <w:t xml:space="preserve">dialog &amp; </w:t>
-      </w:r>
-      <w:proofErr w:type="spellStart"/>
-      <w:r>
-        <w:rPr>
-          <w:b/>
-        </w:rPr>
-        <w:t>User</w:t>
-      </w:r>
-      <w:proofErr w:type="spellEnd"/>
-      <w:r>
-        <w:rPr>
-          <w:b/>
-        </w:rPr>
-        <w:t xml:space="preserve"> </w:t>
-      </w:r>
-      <w:proofErr w:type="spellStart"/>
-      <w:r>
-        <w:rPr>
-          <w:b/>
-        </w:rPr>
-        <w:t>Interface</w:t>
-      </w:r>
-      <w:proofErr w:type="spellEnd"/>
-      <w:r>
-        <w:t xml:space="preserve"> (</w:t>
-      </w:r>
-      <w:r>
-        <w:fldChar w:fldCharType="begin"/>
-      </w:r>
-      <w:r>
-        <w:instrText xml:space="preserve"> REF _Ref439681359 \r \h </w:instrText>
-      </w:r>
-      <w:r>
-        <w:fldChar w:fldCharType="separate"/>
-      </w:r>
-      <w:r>
-        <w:t>Rys. 3</w:t>
-      </w:r>
-      <w:r>
-        <w:fldChar w:fldCharType="end"/>
-      </w:r>
-      <w:r>
-        <w:t xml:space="preserve">). Węzeł ten umożliwia wygenerowanie komunikatu </w:t>
-      </w:r>
-      <w:r>
-        <w:t xml:space="preserve">w zależności od konfiguracji, najpopularniejszym i domyślnym jest </w:t>
-      </w:r>
-      <w:r>
-        <w:rPr>
-          <w:i/>
-        </w:rPr>
-        <w:t>OK</w:t>
-      </w:r>
-      <w:r>
-        <w:rPr>
-          <w:i/>
-        </w:rPr>
-        <w:t xml:space="preserve"> </w:t>
-      </w:r>
-      <w:proofErr w:type="spellStart"/>
-      <w:r>
-        <w:rPr>
-          <w:i/>
-        </w:rPr>
-        <w:t>Message</w:t>
-      </w:r>
-      <w:proofErr w:type="spellEnd"/>
-      <w:r>
-        <w:rPr>
-          <w:i/>
-        </w:rPr>
-        <w:t xml:space="preserve"> + </w:t>
-      </w:r>
-      <w:proofErr w:type="spellStart"/>
-      <w:r>
-        <w:rPr>
-          <w:i/>
-        </w:rPr>
-        <w:t>warnings</w:t>
-      </w:r>
-      <w:proofErr w:type="spellEnd"/>
-      <w:r>
-        <w:t>.</w:t>
+        <w:lastRenderedPageBreak/>
+        <w:t>- połączyć pętlę Zapis z pętlą wyświetlanie za pomocą kolejki oraz wypełnić kodem jak na rysunku:</w:t>
       </w:r>
     </w:p>
     <w:p>
       <w:pPr>
         <w:spacing w:line="360" w:lineRule="auto"/>
-        <w:ind w:firstLine="708"/>
-        <w:jc w:val="center"/>
+        <w:ind w:left="360"/>
+        <w:jc w:val="both"/>
       </w:pPr>
       <w:r>
         <w:rPr>
@@ -3343,9 +3189,9 @@
         </w:rPr>
         <w:drawing>
           <wp:inline distT="0" distB="0" distL="0" distR="0">
-            <wp:extent cx="2373020" cy="2107845"/>
-            <wp:effectExtent l="19050" t="0" r="8230" b="0"/>
-            <wp:docPr id="7" name="Obraz 25"/>
+            <wp:extent cx="5756910" cy="2472690"/>
+            <wp:effectExtent l="19050" t="0" r="0" b="0"/>
+            <wp:docPr id="16" name="Obraz 24"/>
             <wp:cNvGraphicFramePr>
               <a:graphicFrameLocks xmlns:a="http://schemas.openxmlformats.org/drawingml/2006/main" noChangeAspect="1"/>
             </wp:cNvGraphicFramePr>
@@ -3353,7 +3199,7 @@
               <a:graphicData uri="http://schemas.openxmlformats.org/drawingml/2006/picture">
                 <pic:pic xmlns:pic="http://schemas.openxmlformats.org/drawingml/2006/picture">
                   <pic:nvPicPr>
-                    <pic:cNvPr id="0" name="Picture 25"/>
+                    <pic:cNvPr id="0" name="Picture 24"/>
                     <pic:cNvPicPr>
                       <a:picLocks noChangeAspect="1" noChangeArrowheads="1"/>
                     </pic:cNvPicPr>
@@ -3368,7 +3214,7 @@
                   <pic:spPr bwMode="auto">
                     <a:xfrm>
                       <a:off x="0" y="0"/>
-                      <a:ext cx="2373223" cy="2108026"/>
+                      <a:ext cx="5756910" cy="2472690"/>
                     </a:xfrm>
                     <a:prstGeom prst="rect">
                       <a:avLst/>
@@ -3390,45 +3236,79 @@
     </w:p>
     <w:p>
       <w:pPr>
+        <w:spacing w:line="360" w:lineRule="auto"/>
+        <w:ind w:left="360"/>
+        <w:jc w:val="both"/>
+      </w:pPr>
+      <w:r>
+        <w:t>- sprawdź działanie aplikacji,</w:t>
+      </w:r>
+    </w:p>
+    <w:p>
+      <w:pPr>
+        <w:spacing w:line="360" w:lineRule="auto"/>
+        <w:ind w:left="360"/>
+        <w:jc w:val="both"/>
+      </w:pPr>
+      <w:r>
+        <w:t>- zapisać i zamknąć wszystkie pliki VI,</w:t>
+      </w:r>
+    </w:p>
+    <w:p>
+      <w:pPr>
+        <w:spacing w:line="360" w:lineRule="auto"/>
+        <w:ind w:left="360"/>
+        <w:jc w:val="both"/>
+      </w:pPr>
+    </w:p>
+    <w:p>
+      <w:pPr>
         <w:pStyle w:val="Akapitzlist"/>
         <w:numPr>
           <w:ilvl w:val="0"/>
-          <w:numId w:val="28"/>
+          <w:numId w:val="25"/>
         </w:numPr>
         <w:spacing w:line="360" w:lineRule="auto"/>
-        <w:jc w:val="center"/>
-        <w:rPr>
-          <w:sz w:val="20"/>
-        </w:rPr>
-      </w:pPr>
-      <w:bookmarkStart w:id="7" w:name="_Ref439681359"/>
-      <w:r>
-        <w:rPr>
-          <w:sz w:val="20"/>
-        </w:rPr>
-        <w:t xml:space="preserve">Widok węzła Simple </w:t>
-      </w:r>
-      <w:proofErr w:type="spellStart"/>
-      <w:r>
-        <w:rPr>
-          <w:sz w:val="20"/>
-        </w:rPr>
-        <w:t>Error</w:t>
-      </w:r>
-      <w:proofErr w:type="spellEnd"/>
-      <w:r>
-        <w:rPr>
-          <w:sz w:val="20"/>
-        </w:rPr>
-        <w:t xml:space="preserve"> Handler </w:t>
-      </w:r>
-      <w:r>
-        <w:rPr>
-          <w:sz w:val="20"/>
-        </w:rPr>
-        <w:t>z dostępnymi opcjami informowania o błędach.</w:t>
-      </w:r>
-      <w:bookmarkEnd w:id="7"/>
+        <w:jc w:val="both"/>
+        <w:outlineLvl w:val="0"/>
+        <w:rPr>
+          <w:b/>
+        </w:rPr>
+      </w:pPr>
+      <w:bookmarkStart w:id="10" w:name="_Ref427319642"/>
+      <w:bookmarkStart w:id="11" w:name="_Ref431677884"/>
+      <w:bookmarkStart w:id="12" w:name="_Ref435049848"/>
+      <w:bookmarkStart w:id="13" w:name="_Ref436568886"/>
+      <w:bookmarkStart w:id="14" w:name="_Ref437378424"/>
+      <w:bookmarkStart w:id="15" w:name="_Ref437552650"/>
+      <w:bookmarkStart w:id="16" w:name="_Ref439683658"/>
+      <w:bookmarkStart w:id="17" w:name="_Ref440495221"/>
+      <w:r>
+        <w:rPr>
+          <w:b/>
+        </w:rPr>
+        <w:t>PRZYKŁAD REALIZACJI ZADANIA</w:t>
+      </w:r>
+      <w:bookmarkEnd w:id="10"/>
+      <w:bookmarkEnd w:id="11"/>
+      <w:r>
+        <w:rPr>
+          <w:b/>
+        </w:rPr>
+        <w:t xml:space="preserve"> – </w:t>
+      </w:r>
+      <w:bookmarkEnd w:id="12"/>
+      <w:bookmarkEnd w:id="13"/>
+      <w:bookmarkEnd w:id="14"/>
+      <w:bookmarkEnd w:id="15"/>
+      <w:bookmarkEnd w:id="16"/>
+      <w:r>
+        <w:rPr>
+          <w:b/>
+        </w:rPr>
+        <w:t>generacja domyślnej ścieżki do pliku</w:t>
+      </w:r>
+      <w:bookmarkEnd w:id="17"/>
     </w:p>
     <w:p>
       <w:pPr>
@@ -3437,64 +3317,83 @@
         <w:jc w:val="both"/>
       </w:pPr>
       <w:r>
-        <w:lastRenderedPageBreak/>
-        <w:t xml:space="preserve">Jeżeli wybrany węzeł nie posiada </w:t>
-      </w:r>
-      <w:r>
-        <w:t xml:space="preserve">wejść i wyjść błędu można to uzupełnić zamykając go w strukturze </w:t>
+        <w:t xml:space="preserve">Przykład działania </w:t>
       </w:r>
       <w:proofErr w:type="spellStart"/>
       <w:r>
-        <w:rPr>
-          <w:b/>
-        </w:rPr>
-        <w:t>Case</w:t>
+        <w:t>subVI</w:t>
       </w:r>
       <w:proofErr w:type="spellEnd"/>
       <w:r>
-        <w:t xml:space="preserve">, i/lub w </w:t>
+        <w:t xml:space="preserve"> realizującego zadanie utworzenia nowej domyślnej ścieżki do pliku wraz z nazwą pliku bazującą na dacie i czasie został przedstawiony na </w:t>
+      </w:r>
+      <w:r>
+        <w:fldChar w:fldCharType="begin"/>
+      </w:r>
+      <w:r>
+        <w:instrText xml:space="preserve"> REF _Ref440492762 \r \h </w:instrText>
+      </w:r>
+      <w:r>
+        <w:fldChar w:fldCharType="separate"/>
+      </w:r>
+      <w:r>
+        <w:t>Rys. 2</w:t>
+      </w:r>
+      <w:r>
+        <w:fldChar w:fldCharType="end"/>
+      </w:r>
+      <w:r>
+        <w:t xml:space="preserve">. </w:t>
       </w:r>
       <w:proofErr w:type="spellStart"/>
       <w:r>
+        <w:t>SubVI</w:t>
+      </w:r>
+      <w:proofErr w:type="spellEnd"/>
+      <w:r>
+        <w:t xml:space="preserve"> umożliwia dodanie opcjonalnego stałego (</w:t>
+      </w:r>
+      <w:proofErr w:type="spellStart"/>
+      <w:r>
+        <w:t>niezmienialnego</w:t>
+      </w:r>
+      <w:proofErr w:type="spellEnd"/>
+      <w:r>
+        <w:t xml:space="preserve">) fragmentu nazwy pliku w postaci kontrolki typu </w:t>
+      </w:r>
+      <w:proofErr w:type="spellStart"/>
+      <w:r>
+        <w:t>String</w:t>
+      </w:r>
+      <w:proofErr w:type="spellEnd"/>
+      <w:r>
+        <w:t xml:space="preserve">. Natomiast na </w:t>
+      </w:r>
+      <w:r>
+        <w:fldChar w:fldCharType="begin"/>
+      </w:r>
+      <w:r>
+        <w:instrText xml:space="preserve"> REF _Ref440493332 \r \h </w:instrText>
+      </w:r>
+      <w:r>
+        <w:fldChar w:fldCharType="separate"/>
+      </w:r>
+      <w:r>
+        <w:t>Rys. 3</w:t>
+      </w:r>
+      <w:r>
+        <w:fldChar w:fldCharType="end"/>
+      </w:r>
+      <w:r>
+        <w:t xml:space="preserve"> przedstawiono wywołanie </w:t>
+      </w:r>
+      <w:proofErr w:type="spellStart"/>
+      <w:r>
         <w:t>subVI</w:t>
       </w:r>
       <w:proofErr w:type="spellEnd"/>
       <w:r>
-        <w:t xml:space="preserve"> (strukturę </w:t>
-      </w:r>
-      <w:proofErr w:type="spellStart"/>
-      <w:r>
-        <w:t>Case</w:t>
-      </w:r>
-      <w:proofErr w:type="spellEnd"/>
-      <w:r>
-        <w:t xml:space="preserve"> można oczywiście także zamknąć w </w:t>
-      </w:r>
-      <w:proofErr w:type="spellStart"/>
-      <w:r>
-        <w:t>subVI</w:t>
-      </w:r>
-      <w:proofErr w:type="spellEnd"/>
-      <w:r>
-        <w:t xml:space="preserve">), takie rozwiązania przedstawia </w:t>
-      </w:r>
-      <w:r>
-        <w:fldChar w:fldCharType="begin"/>
-      </w:r>
-      <w:r>
-        <w:instrText xml:space="preserve"> REF _Ref439683060 \r \h </w:instrText>
-      </w:r>
-      <w:r>
-        <w:fldChar w:fldCharType="separate"/>
-      </w:r>
-      <w:r>
-        <w:t>Rys. 4</w:t>
-      </w:r>
-      <w:r>
-        <w:fldChar w:fldCharType="end"/>
-      </w:r>
-      <w:r>
-        <w:t>.</w:t>
+        <w:t xml:space="preserve"> oraz widok folderu danych zawierający dwa pliki utworzone z automatycznie wygenerowana nazwą.</w:t>
       </w:r>
     </w:p>
     <w:p>
@@ -3509,9 +3408,9 @@
         </w:rPr>
         <w:drawing>
           <wp:inline distT="0" distB="0" distL="0" distR="0">
-            <wp:extent cx="4092092" cy="1155004"/>
-            <wp:effectExtent l="19050" t="0" r="3658" b="0"/>
-            <wp:docPr id="8" name="Obraz 4"/>
+            <wp:extent cx="3258160" cy="1545562"/>
+            <wp:effectExtent l="19050" t="0" r="0" b="0"/>
+            <wp:docPr id="13" name="Obraz 11"/>
             <wp:cNvGraphicFramePr>
               <a:graphicFrameLocks xmlns:a="http://schemas.openxmlformats.org/drawingml/2006/main" noChangeAspect="1"/>
             </wp:cNvGraphicFramePr>
@@ -3519,7 +3418,7 @@
               <a:graphicData uri="http://schemas.openxmlformats.org/drawingml/2006/picture">
                 <pic:pic xmlns:pic="http://schemas.openxmlformats.org/drawingml/2006/picture">
                   <pic:nvPicPr>
-                    <pic:cNvPr id="0" name="Picture 4"/>
+                    <pic:cNvPr id="0" name="Picture 11"/>
                     <pic:cNvPicPr>
                       <a:picLocks noChangeAspect="1" noChangeArrowheads="1"/>
                     </pic:cNvPicPr>
@@ -3534,7 +3433,7 @@
                   <pic:spPr bwMode="auto">
                     <a:xfrm>
                       <a:off x="0" y="0"/>
-                      <a:ext cx="4102993" cy="1158081"/>
+                      <a:ext cx="3257863" cy="1545421"/>
                     </a:xfrm>
                     <a:prstGeom prst="rect">
                       <a:avLst/>
@@ -3567,1304 +3466,22 @@
           <w:sz w:val="20"/>
         </w:rPr>
       </w:pPr>
-      <w:bookmarkStart w:id="8" w:name="_Ref439683060"/>
+      <w:bookmarkStart w:id="18" w:name="_Ref440492762"/>
+      <w:proofErr w:type="spellStart"/>
       <w:r>
         <w:rPr>
           <w:sz w:val="20"/>
         </w:rPr>
-        <w:t xml:space="preserve">Zamknięcie węzła nie posiadającego terminali błędu w strukturze </w:t>
-      </w:r>
-      <w:proofErr w:type="spellStart"/>
+        <w:t>SubVI</w:t>
+      </w:r>
+      <w:proofErr w:type="spellEnd"/>
       <w:r>
         <w:rPr>
           <w:sz w:val="20"/>
         </w:rPr>
-        <w:t>Case</w:t>
-      </w:r>
-      <w:proofErr w:type="spellEnd"/>
-      <w:r>
-        <w:rPr>
-          <w:sz w:val="20"/>
-        </w:rPr>
-        <w:t xml:space="preserve"> (a), w </w:t>
-      </w:r>
-      <w:proofErr w:type="spellStart"/>
-      <w:r>
-        <w:rPr>
-          <w:sz w:val="20"/>
-        </w:rPr>
-        <w:t>subVI</w:t>
-      </w:r>
-      <w:proofErr w:type="spellEnd"/>
-      <w:r>
-        <w:rPr>
-          <w:sz w:val="20"/>
-        </w:rPr>
-        <w:t xml:space="preserve"> (b).</w:t>
-      </w:r>
-      <w:bookmarkEnd w:id="8"/>
-    </w:p>
-    <w:p>
-      <w:pPr>
-        <w:spacing w:line="360" w:lineRule="auto"/>
-        <w:ind w:firstLine="708"/>
-        <w:jc w:val="both"/>
-      </w:pPr>
-    </w:p>
-    <w:p>
-      <w:pPr>
-        <w:spacing w:line="360" w:lineRule="auto"/>
-        <w:ind w:firstLine="708"/>
-        <w:jc w:val="both"/>
-      </w:pPr>
-      <w:r>
-        <w:t>Zdarzają się także pr</w:t>
-      </w:r>
-      <w:r>
-        <w:t xml:space="preserve">zypadki, że trzeba scalić kilka przewodów błędu w jeden. Przykład został przedstawiony na </w:t>
-      </w:r>
-      <w:r>
-        <w:fldChar w:fldCharType="begin"/>
-      </w:r>
-      <w:r>
-        <w:instrText xml:space="preserve"> REF _Ref439681851 \r \h </w:instrText>
-      </w:r>
-      <w:r>
-        <w:fldChar w:fldCharType="separate"/>
-      </w:r>
-      <w:r>
-        <w:t>Rys. 5</w:t>
-      </w:r>
-      <w:r>
-        <w:fldChar w:fldCharType="end"/>
-      </w:r>
-      <w:r>
-        <w:t xml:space="preserve">. W tym celu należy skorzystać z </w:t>
-      </w:r>
-      <w:r>
-        <w:t xml:space="preserve">węzła </w:t>
-      </w:r>
-      <w:proofErr w:type="spellStart"/>
-      <w:r>
-        <w:rPr>
-          <w:b/>
-        </w:rPr>
-        <w:t>Merge</w:t>
-      </w:r>
-      <w:proofErr w:type="spellEnd"/>
-      <w:r>
-        <w:rPr>
-          <w:b/>
-        </w:rPr>
-        <w:t xml:space="preserve"> </w:t>
-      </w:r>
-      <w:proofErr w:type="spellStart"/>
-      <w:r>
-        <w:rPr>
-          <w:b/>
-        </w:rPr>
-        <w:t>Errors</w:t>
-      </w:r>
-      <w:proofErr w:type="spellEnd"/>
-      <w:r>
-        <w:t>. Węzeł ten sprawdza wszystkie wejścia, czy nie pojawiła się na którymś błąd lub ostrzeżenie.</w:t>
-      </w:r>
-    </w:p>
-    <w:p>
-      <w:pPr>
-        <w:spacing w:line="360" w:lineRule="auto"/>
-        <w:jc w:val="center"/>
-      </w:pPr>
-      <w:r>
-        <w:rPr>
-          <w:noProof/>
-        </w:rPr>
-        <w:drawing>
-          <wp:inline distT="0" distB="0" distL="0" distR="0">
-            <wp:extent cx="5050383" cy="1514669"/>
-            <wp:effectExtent l="19050" t="0" r="0" b="0"/>
-            <wp:docPr id="24" name="Obraz 24"/>
-            <wp:cNvGraphicFramePr>
-              <a:graphicFrameLocks xmlns:a="http://schemas.openxmlformats.org/drawingml/2006/main" noChangeAspect="1"/>
-            </wp:cNvGraphicFramePr>
-            <a:graphic xmlns:a="http://schemas.openxmlformats.org/drawingml/2006/main">
-              <a:graphicData uri="http://schemas.openxmlformats.org/drawingml/2006/picture">
-                <pic:pic xmlns:pic="http://schemas.openxmlformats.org/drawingml/2006/picture">
-                  <pic:nvPicPr>
-                    <pic:cNvPr id="0" name="Picture 24"/>
-                    <pic:cNvPicPr>
-                      <a:picLocks noChangeAspect="1" noChangeArrowheads="1"/>
-                    </pic:cNvPicPr>
-                  </pic:nvPicPr>
-                  <pic:blipFill>
-                    <a:blip r:embed="rId18" cstate="print"/>
-                    <a:srcRect/>
-                    <a:stretch>
-                      <a:fillRect/>
-                    </a:stretch>
-                  </pic:blipFill>
-                  <pic:spPr bwMode="auto">
-                    <a:xfrm>
-                      <a:off x="0" y="0"/>
-                      <a:ext cx="5050904" cy="1514825"/>
-                    </a:xfrm>
-                    <a:prstGeom prst="rect">
-                      <a:avLst/>
-                    </a:prstGeom>
-                    <a:noFill/>
-                    <a:ln w="9525">
-                      <a:noFill/>
-                      <a:miter lim="800000"/>
-                      <a:headEnd/>
-                      <a:tailEnd/>
-                    </a:ln>
-                  </pic:spPr>
-                </pic:pic>
-              </a:graphicData>
-            </a:graphic>
-          </wp:inline>
-        </w:drawing>
-      </w:r>
-    </w:p>
-    <w:p>
-      <w:pPr>
-        <w:pStyle w:val="Akapitzlist"/>
-        <w:numPr>
-          <w:ilvl w:val="0"/>
-          <w:numId w:val="28"/>
-        </w:numPr>
-        <w:spacing w:line="360" w:lineRule="auto"/>
-        <w:jc w:val="center"/>
-        <w:rPr>
-          <w:sz w:val="20"/>
-        </w:rPr>
-      </w:pPr>
-      <w:bookmarkStart w:id="9" w:name="_Ref439681851"/>
-      <w:r>
-        <w:rPr>
-          <w:sz w:val="20"/>
-        </w:rPr>
-        <w:t>Komunikacja z dwoma urządzeniami – połączenie przewodów błędu.</w:t>
-      </w:r>
-      <w:bookmarkEnd w:id="9"/>
-    </w:p>
-    <w:p>
-      <w:pPr>
-        <w:spacing w:line="360" w:lineRule="auto"/>
-        <w:jc w:val="both"/>
-        <w:rPr>
-          <w:sz w:val="20"/>
-        </w:rPr>
-      </w:pPr>
-    </w:p>
-    <w:p>
-      <w:pPr>
-        <w:spacing w:line="360" w:lineRule="auto"/>
-        <w:ind w:firstLine="708"/>
-        <w:jc w:val="both"/>
-      </w:pPr>
-      <w:r>
-        <w:t xml:space="preserve">Węzeł </w:t>
-      </w:r>
-      <w:proofErr w:type="spellStart"/>
-      <w:r>
-        <w:rPr>
-          <w:b/>
-        </w:rPr>
-        <w:t>Merge</w:t>
-      </w:r>
-      <w:proofErr w:type="spellEnd"/>
-      <w:r>
-        <w:rPr>
-          <w:b/>
-        </w:rPr>
-        <w:t xml:space="preserve"> </w:t>
-      </w:r>
-      <w:proofErr w:type="spellStart"/>
-      <w:r>
-        <w:rPr>
-          <w:b/>
-        </w:rPr>
-        <w:t>Errors</w:t>
-      </w:r>
-      <w:proofErr w:type="spellEnd"/>
-      <w:r>
-        <w:t xml:space="preserve"> można rozszerzyć na dowolną liczbę wejść. Jeżeli na co najmniej jednym wejściu pojawi się błąd to pierwszy błąd zostanie przesłany dalej, informacja o pozostałych błędach jest tracona. </w:t>
-      </w:r>
-      <w:r>
-        <w:t>W</w:t>
-      </w:r>
-      <w:r>
-        <w:t xml:space="preserve"> przypadku</w:t>
-      </w:r>
-      <w:r>
-        <w:t xml:space="preserve"> wystąpienia ostrzeżeń sytuacja jest podobna. Jeżeli wystąpią zarówno błędy jak i ostrzeżenia to priorytet mają błędy więc przesłany zostanie pierwszy błąd niezależnie, czy wyżej pojawiło się ostrzeżenie.</w:t>
-      </w:r>
-      <w:r>
-        <w:t xml:space="preserve">  </w:t>
-      </w:r>
-    </w:p>
-    <w:p>
-      <w:pPr>
-        <w:spacing w:line="360" w:lineRule="auto"/>
-        <w:jc w:val="center"/>
-      </w:pPr>
-      <w:r>
-        <w:rPr>
-          <w:noProof/>
-        </w:rPr>
-        <w:drawing>
-          <wp:inline distT="0" distB="0" distL="0" distR="0">
-            <wp:extent cx="1882902" cy="1343025"/>
-            <wp:effectExtent l="19050" t="0" r="3048" b="0"/>
-            <wp:docPr id="3" name="Obraz 26"/>
-            <wp:cNvGraphicFramePr>
-              <a:graphicFrameLocks xmlns:a="http://schemas.openxmlformats.org/drawingml/2006/main" noChangeAspect="1"/>
-            </wp:cNvGraphicFramePr>
-            <a:graphic xmlns:a="http://schemas.openxmlformats.org/drawingml/2006/main">
-              <a:graphicData uri="http://schemas.openxmlformats.org/drawingml/2006/picture">
-                <pic:pic xmlns:pic="http://schemas.openxmlformats.org/drawingml/2006/picture">
-                  <pic:nvPicPr>
-                    <pic:cNvPr id="0" name="Picture 26"/>
-                    <pic:cNvPicPr>
-                      <a:picLocks noChangeAspect="1" noChangeArrowheads="1"/>
-                    </pic:cNvPicPr>
-                  </pic:nvPicPr>
-                  <pic:blipFill>
-                    <a:blip r:embed="rId19" cstate="print"/>
-                    <a:srcRect/>
-                    <a:stretch>
-                      <a:fillRect/>
-                    </a:stretch>
-                  </pic:blipFill>
-                  <pic:spPr bwMode="auto">
-                    <a:xfrm>
-                      <a:off x="0" y="0"/>
-                      <a:ext cx="1890715" cy="1348597"/>
-                    </a:xfrm>
-                    <a:prstGeom prst="rect">
-                      <a:avLst/>
-                    </a:prstGeom>
-                    <a:noFill/>
-                    <a:ln w="9525">
-                      <a:noFill/>
-                      <a:miter lim="800000"/>
-                      <a:headEnd/>
-                      <a:tailEnd/>
-                    </a:ln>
-                  </pic:spPr>
-                </pic:pic>
-              </a:graphicData>
-            </a:graphic>
-          </wp:inline>
-        </w:drawing>
-      </w:r>
-    </w:p>
-    <w:p>
-      <w:pPr>
-        <w:pStyle w:val="Akapitzlist"/>
-        <w:numPr>
-          <w:ilvl w:val="0"/>
-          <w:numId w:val="28"/>
-        </w:numPr>
-        <w:spacing w:line="360" w:lineRule="auto"/>
-        <w:jc w:val="center"/>
-        <w:rPr>
-          <w:sz w:val="20"/>
-        </w:rPr>
-      </w:pPr>
-      <w:bookmarkStart w:id="10" w:name="_Ref439683733"/>
-      <w:r>
-        <w:rPr>
-          <w:sz w:val="20"/>
-        </w:rPr>
-        <w:t xml:space="preserve">Pomoc kontekstowa z opisem węzła </w:t>
-      </w:r>
-      <w:proofErr w:type="spellStart"/>
-      <w:r>
-        <w:rPr>
-          <w:sz w:val="20"/>
-        </w:rPr>
-        <w:t>Merge</w:t>
-      </w:r>
-      <w:proofErr w:type="spellEnd"/>
-      <w:r>
-        <w:rPr>
-          <w:sz w:val="20"/>
-        </w:rPr>
-        <w:t xml:space="preserve"> </w:t>
-      </w:r>
-      <w:proofErr w:type="spellStart"/>
-      <w:r>
-        <w:rPr>
-          <w:sz w:val="20"/>
-        </w:rPr>
-        <w:t>Errors</w:t>
-      </w:r>
-      <w:proofErr w:type="spellEnd"/>
-      <w:r>
-        <w:rPr>
-          <w:sz w:val="20"/>
-        </w:rPr>
-        <w:t>.</w:t>
-      </w:r>
-      <w:bookmarkEnd w:id="10"/>
-    </w:p>
-    <w:p>
-      <w:pPr>
-        <w:pStyle w:val="Akapitzlist"/>
-        <w:spacing w:line="360" w:lineRule="auto"/>
-        <w:rPr>
-          <w:sz w:val="20"/>
-        </w:rPr>
-      </w:pPr>
-    </w:p>
-    <w:p>
-      <w:pPr>
-        <w:pStyle w:val="Akapitzlist"/>
-        <w:numPr>
-          <w:ilvl w:val="0"/>
-          <w:numId w:val="25"/>
-        </w:numPr>
-        <w:spacing w:line="360" w:lineRule="auto"/>
-        <w:jc w:val="both"/>
-        <w:outlineLvl w:val="0"/>
-        <w:rPr>
-          <w:b/>
-        </w:rPr>
-      </w:pPr>
-      <w:bookmarkStart w:id="11" w:name="_Ref427319602"/>
-      <w:r>
-        <w:rPr>
-          <w:b/>
-        </w:rPr>
-        <w:t>LABORATORYJNE STANOWISKO BADAWCZE</w:t>
-      </w:r>
-      <w:bookmarkEnd w:id="11"/>
-    </w:p>
-    <w:p>
-      <w:pPr>
-        <w:pStyle w:val="Akapitzlist"/>
-        <w:numPr>
-          <w:ilvl w:val="1"/>
-          <w:numId w:val="25"/>
-        </w:numPr>
-        <w:spacing w:line="360" w:lineRule="auto"/>
-        <w:jc w:val="both"/>
-        <w:outlineLvl w:val="1"/>
-        <w:rPr>
-          <w:b/>
-        </w:rPr>
-      </w:pPr>
-      <w:bookmarkStart w:id="12" w:name="_Ref427319607"/>
-      <w:r>
-        <w:rPr>
-          <w:b/>
-        </w:rPr>
-        <w:t>Obiekt badany</w:t>
-      </w:r>
-      <w:bookmarkEnd w:id="12"/>
-    </w:p>
-    <w:p>
-      <w:pPr>
-        <w:spacing w:after="120" w:line="360" w:lineRule="auto"/>
-        <w:rPr>
-          <w:sz w:val="22"/>
-          <w:szCs w:val="22"/>
-        </w:rPr>
-      </w:pPr>
-      <w:r>
-        <w:rPr>
-          <w:sz w:val="22"/>
-          <w:szCs w:val="22"/>
-        </w:rPr>
-        <w:t xml:space="preserve">- </w:t>
-      </w:r>
-      <w:r>
-        <w:rPr>
-          <w:sz w:val="22"/>
-          <w:szCs w:val="22"/>
-        </w:rPr>
-        <w:t>Środowisko programistyczne LabVIEW</w:t>
-      </w:r>
-      <w:r>
-        <w:rPr>
-          <w:sz w:val="22"/>
-          <w:szCs w:val="22"/>
-        </w:rPr>
-        <w:t>,</w:t>
-      </w:r>
-    </w:p>
-    <w:p>
-      <w:pPr>
-        <w:spacing w:after="120" w:line="360" w:lineRule="auto"/>
-        <w:rPr>
-          <w:sz w:val="22"/>
-          <w:szCs w:val="22"/>
-        </w:rPr>
-      </w:pPr>
-    </w:p>
-    <w:p>
-      <w:pPr>
-        <w:pStyle w:val="Akapitzlist"/>
-        <w:numPr>
-          <w:ilvl w:val="1"/>
-          <w:numId w:val="25"/>
-        </w:numPr>
-        <w:spacing w:line="360" w:lineRule="auto"/>
-        <w:jc w:val="both"/>
-        <w:outlineLvl w:val="1"/>
-        <w:rPr>
-          <w:b/>
-        </w:rPr>
-      </w:pPr>
-      <w:bookmarkStart w:id="13" w:name="_Ref427319615"/>
-      <w:r>
-        <w:rPr>
-          <w:b/>
-        </w:rPr>
-        <w:t>Urządzenia dodatkowe</w:t>
-      </w:r>
-      <w:bookmarkEnd w:id="13"/>
-    </w:p>
-    <w:p>
-      <w:pPr>
-        <w:spacing w:line="360" w:lineRule="auto"/>
-      </w:pPr>
-      <w:r>
-        <w:t xml:space="preserve">- </w:t>
-      </w:r>
-      <w:r>
-        <w:t>brak</w:t>
-      </w:r>
-      <w:r>
-        <w:t>,</w:t>
-      </w:r>
-    </w:p>
-    <w:p>
-      <w:pPr>
-        <w:spacing w:line="360" w:lineRule="auto"/>
-      </w:pPr>
-      <w:r>
-        <w:t xml:space="preserve"> </w:t>
-      </w:r>
-    </w:p>
-    <w:p>
-      <w:pPr>
-        <w:pStyle w:val="Akapitzlist"/>
-        <w:numPr>
-          <w:ilvl w:val="1"/>
-          <w:numId w:val="25"/>
-        </w:numPr>
-        <w:spacing w:line="360" w:lineRule="auto"/>
-        <w:jc w:val="both"/>
-        <w:outlineLvl w:val="1"/>
-        <w:rPr>
-          <w:b/>
-        </w:rPr>
-      </w:pPr>
-      <w:bookmarkStart w:id="14" w:name="_Ref427319621"/>
-      <w:r>
-        <w:rPr>
-          <w:b/>
-        </w:rPr>
-        <w:t>Oprogramowanie</w:t>
-      </w:r>
-      <w:bookmarkEnd w:id="14"/>
-    </w:p>
-    <w:p>
-      <w:pPr>
-        <w:numPr>
-          <w:ilvl w:val="0"/>
-          <w:numId w:val="1"/>
-        </w:numPr>
-        <w:tabs>
-          <w:tab w:val="clear" w:pos="720"/>
-          <w:tab w:val="num" w:pos="360"/>
-        </w:tabs>
-        <w:spacing w:line="360" w:lineRule="auto"/>
-        <w:ind w:left="360"/>
-        <w:jc w:val="both"/>
-        <w:rPr>
-          <w:lang w:val="en-US"/>
-        </w:rPr>
-      </w:pPr>
-      <w:r>
-        <w:rPr>
-          <w:lang w:val="en-US"/>
-        </w:rPr>
-        <w:t xml:space="preserve">LabVIEW 2013 </w:t>
-      </w:r>
-      <w:proofErr w:type="spellStart"/>
-      <w:r>
-        <w:rPr>
-          <w:lang w:val="en-US"/>
-        </w:rPr>
-        <w:t>lub</w:t>
-      </w:r>
-      <w:proofErr w:type="spellEnd"/>
-      <w:r>
-        <w:rPr>
-          <w:lang w:val="en-US"/>
-        </w:rPr>
-        <w:t xml:space="preserve"> </w:t>
-      </w:r>
-      <w:proofErr w:type="spellStart"/>
-      <w:r>
-        <w:rPr>
-          <w:lang w:val="en-US"/>
-        </w:rPr>
-        <w:t>nowszy</w:t>
-      </w:r>
-      <w:proofErr w:type="spellEnd"/>
-    </w:p>
-    <w:p>
-      <w:pPr>
-        <w:spacing w:line="360" w:lineRule="auto"/>
-        <w:jc w:val="both"/>
-        <w:rPr>
-          <w:lang w:val="en-US"/>
-        </w:rPr>
-      </w:pPr>
-    </w:p>
-    <w:p>
-      <w:pPr>
-        <w:pStyle w:val="Akapitzlist"/>
-        <w:numPr>
-          <w:ilvl w:val="0"/>
-          <w:numId w:val="25"/>
-        </w:numPr>
-        <w:spacing w:line="360" w:lineRule="auto"/>
-        <w:jc w:val="both"/>
-        <w:outlineLvl w:val="0"/>
-        <w:rPr>
-          <w:b/>
-        </w:rPr>
-      </w:pPr>
-      <w:bookmarkStart w:id="15" w:name="_Ref427319634"/>
-      <w:r>
-        <w:rPr>
-          <w:b/>
-        </w:rPr>
-        <w:t>PROGRAM ĆWICZENIA</w:t>
-      </w:r>
-      <w:r>
-        <w:rPr>
-          <w:b/>
-        </w:rPr>
-        <w:t xml:space="preserve"> – WYKAZ ZADAŃ DO REALIZACJI</w:t>
-      </w:r>
-      <w:bookmarkEnd w:id="15"/>
-    </w:p>
-    <w:p>
-      <w:pPr>
-        <w:spacing w:line="360" w:lineRule="auto"/>
-        <w:ind w:left="360"/>
-      </w:pPr>
-      <w:r>
-        <w:t>Kolejne kroki do wykonania podczas zajęć:</w:t>
-      </w:r>
-    </w:p>
-    <w:p>
-      <w:pPr>
-        <w:pStyle w:val="Akapitzlist"/>
-        <w:numPr>
-          <w:ilvl w:val="0"/>
-          <w:numId w:val="1"/>
-        </w:numPr>
-        <w:spacing w:line="360" w:lineRule="auto"/>
-      </w:pPr>
-      <w:r>
-        <w:t>Obsługa błędów w programach LabVIEW</w:t>
-      </w:r>
-    </w:p>
-    <w:p>
-      <w:pPr>
-        <w:spacing w:line="360" w:lineRule="auto"/>
-        <w:ind w:left="360"/>
-      </w:pPr>
-      <w:r>
-        <w:t xml:space="preserve">- </w:t>
-      </w:r>
-      <w:r>
-        <w:t>otworzyć</w:t>
-      </w:r>
-      <w:r>
-        <w:t xml:space="preserve"> </w:t>
-      </w:r>
-      <w:r>
-        <w:t>projekt</w:t>
-      </w:r>
-      <w:r>
-        <w:t xml:space="preserve"> „</w:t>
-      </w:r>
-      <w:r>
-        <w:rPr>
-          <w:i/>
-        </w:rPr>
-        <w:t>System pomiarowy DAQ</w:t>
-      </w:r>
-      <w:r>
-        <w:t>”,</w:t>
-      </w:r>
-    </w:p>
-    <w:p>
-      <w:pPr>
-        <w:spacing w:line="360" w:lineRule="auto"/>
-        <w:ind w:left="360"/>
-      </w:pPr>
-      <w:r>
-        <w:t>- otworzyć plik „</w:t>
-      </w:r>
-      <w:proofErr w:type="spellStart"/>
-      <w:r>
-        <w:rPr>
-          <w:i/>
-        </w:rPr>
-        <w:t>Main_maszyna.vi</w:t>
-      </w:r>
-      <w:proofErr w:type="spellEnd"/>
-      <w:r>
-        <w:t>”,</w:t>
-      </w:r>
-    </w:p>
-    <w:p>
-      <w:pPr>
-        <w:spacing w:line="360" w:lineRule="auto"/>
-        <w:ind w:left="360"/>
-      </w:pPr>
-      <w:r>
-        <w:t>- uzupełn</w:t>
-      </w:r>
-      <w:r>
-        <w:t xml:space="preserve">ić maszynę stanów o stany </w:t>
-      </w:r>
-      <w:proofErr w:type="spellStart"/>
-      <w:r>
-        <w:rPr>
-          <w:b/>
-        </w:rPr>
-        <w:t>Error</w:t>
-      </w:r>
-      <w:proofErr w:type="spellEnd"/>
-      <w:r>
-        <w:t xml:space="preserve"> i </w:t>
-      </w:r>
-      <w:proofErr w:type="spellStart"/>
-      <w:r>
-        <w:rPr>
-          <w:b/>
-        </w:rPr>
-        <w:t>Error</w:t>
-      </w:r>
-      <w:proofErr w:type="spellEnd"/>
-      <w:r>
-        <w:rPr>
-          <w:b/>
-        </w:rPr>
-        <w:t xml:space="preserve"> </w:t>
-      </w:r>
-      <w:proofErr w:type="spellStart"/>
-      <w:r>
-        <w:rPr>
-          <w:b/>
-        </w:rPr>
-        <w:t>end</w:t>
-      </w:r>
-      <w:proofErr w:type="spellEnd"/>
-      <w:r>
-        <w:t>:</w:t>
-      </w:r>
-    </w:p>
-    <w:p>
-      <w:pPr>
-        <w:pStyle w:val="Akapitzlist"/>
-        <w:numPr>
-          <w:ilvl w:val="0"/>
-          <w:numId w:val="48"/>
-        </w:numPr>
-        <w:spacing w:line="360" w:lineRule="auto"/>
-      </w:pPr>
-      <w:r>
-        <w:t>dodać odpowiednie stany w kontrolce „</w:t>
-      </w:r>
-      <w:proofErr w:type="spellStart"/>
-      <w:r>
-        <w:rPr>
-          <w:i/>
-        </w:rPr>
-        <w:t>Stany.ctl</w:t>
-      </w:r>
-      <w:proofErr w:type="spellEnd"/>
-      <w:r>
-        <w:t>”,</w:t>
-      </w:r>
-    </w:p>
-    <w:p>
-      <w:pPr>
-        <w:pStyle w:val="Akapitzlist"/>
-        <w:numPr>
-          <w:ilvl w:val="0"/>
-          <w:numId w:val="48"/>
-        </w:numPr>
-        <w:spacing w:line="360" w:lineRule="auto"/>
-      </w:pPr>
-      <w:r>
-        <w:t xml:space="preserve">dodać stany w strukturze </w:t>
-      </w:r>
-      <w:proofErr w:type="spellStart"/>
-      <w:r>
-        <w:t>Case</w:t>
-      </w:r>
-      <w:proofErr w:type="spellEnd"/>
-      <w:r>
-        <w:t>,</w:t>
-      </w:r>
-    </w:p>
-    <w:p>
-      <w:pPr>
-        <w:spacing w:line="360" w:lineRule="auto"/>
-        <w:ind w:left="360"/>
-      </w:pPr>
-      <w:r>
-        <w:t xml:space="preserve">- uzupełnić stany: </w:t>
-      </w:r>
-      <w:r>
-        <w:rPr>
-          <w:b/>
-        </w:rPr>
-        <w:t>Config</w:t>
-      </w:r>
-      <w:r>
-        <w:t xml:space="preserve">, </w:t>
-      </w:r>
-      <w:proofErr w:type="spellStart"/>
-      <w:r>
-        <w:rPr>
-          <w:b/>
-        </w:rPr>
-        <w:t>Measure</w:t>
-      </w:r>
-      <w:proofErr w:type="spellEnd"/>
-      <w:r>
-        <w:t xml:space="preserve">, </w:t>
-      </w:r>
-      <w:proofErr w:type="spellStart"/>
-      <w:r>
-        <w:rPr>
-          <w:b/>
-        </w:rPr>
-        <w:t>Analyze</w:t>
-      </w:r>
-      <w:proofErr w:type="spellEnd"/>
-      <w:r>
-        <w:t xml:space="preserve">, </w:t>
-      </w:r>
-      <w:proofErr w:type="spellStart"/>
-      <w:r>
-        <w:rPr>
-          <w:b/>
-        </w:rPr>
-        <w:t>Save</w:t>
-      </w:r>
-      <w:proofErr w:type="spellEnd"/>
-      <w:r>
-        <w:t xml:space="preserve">, </w:t>
-      </w:r>
-      <w:r>
-        <w:rPr>
-          <w:b/>
-        </w:rPr>
-        <w:t>STOP</w:t>
-      </w:r>
-      <w:r>
-        <w:t xml:space="preserve"> tak, aby w przypadku wystąpienia</w:t>
-      </w:r>
-      <w:r>
-        <w:t xml:space="preserve"> błędu nastąpiło przejście do stanu </w:t>
-      </w:r>
-      <w:proofErr w:type="spellStart"/>
-      <w:r>
-        <w:rPr>
-          <w:b/>
-        </w:rPr>
-        <w:t>Error</w:t>
-      </w:r>
-      <w:proofErr w:type="spellEnd"/>
-      <w:r>
-        <w:t xml:space="preserve"> (zalecam zrobić jeden </w:t>
-      </w:r>
-      <w:proofErr w:type="spellStart"/>
-      <w:r>
-        <w:t>subVI</w:t>
-      </w:r>
-      <w:proofErr w:type="spellEnd"/>
-      <w:r>
-        <w:t>),</w:t>
-      </w:r>
-    </w:p>
-    <w:p>
-      <w:pPr>
-        <w:spacing w:line="360" w:lineRule="auto"/>
-        <w:ind w:left="360"/>
-      </w:pPr>
-      <w:r>
-        <w:t xml:space="preserve">- uzupełnić stan </w:t>
-      </w:r>
-      <w:r>
-        <w:rPr>
-          <w:b/>
-        </w:rPr>
-        <w:t>STOP</w:t>
-      </w:r>
-      <w:r>
-        <w:t>, aby domyślnie przechodził do</w:t>
-      </w:r>
-      <w:r>
-        <w:t xml:space="preserve"> </w:t>
-      </w:r>
-      <w:r>
-        <w:t xml:space="preserve">stanu </w:t>
-      </w:r>
-      <w:proofErr w:type="spellStart"/>
-      <w:r>
-        <w:rPr>
-          <w:b/>
-        </w:rPr>
-        <w:t>Error</w:t>
-      </w:r>
-      <w:proofErr w:type="spellEnd"/>
-      <w:r>
-        <w:rPr>
-          <w:b/>
-        </w:rPr>
-        <w:t xml:space="preserve"> out</w:t>
-      </w:r>
-      <w:r>
-        <w:t>,</w:t>
-      </w:r>
-    </w:p>
-    <w:p>
-      <w:pPr>
-        <w:spacing w:line="360" w:lineRule="auto"/>
-        <w:ind w:left="360"/>
-      </w:pPr>
-      <w:r>
-        <w:t xml:space="preserve">- uzupełnić stan </w:t>
-      </w:r>
-      <w:proofErr w:type="spellStart"/>
-      <w:r>
-        <w:rPr>
-          <w:b/>
-        </w:rPr>
-        <w:t>Error</w:t>
-      </w:r>
-      <w:proofErr w:type="spellEnd"/>
-      <w:r>
-        <w:t xml:space="preserve"> zgodnie z rysunkiem:</w:t>
-      </w:r>
-    </w:p>
-    <w:p>
-      <w:pPr>
-        <w:spacing w:line="360" w:lineRule="auto"/>
-        <w:ind w:left="360"/>
-      </w:pPr>
-      <w:r>
-        <w:rPr>
-          <w:noProof/>
-        </w:rPr>
-        <w:drawing>
-          <wp:inline distT="0" distB="0" distL="0" distR="0">
-            <wp:extent cx="5140845" cy="2223820"/>
-            <wp:effectExtent l="19050" t="0" r="2655" b="0"/>
-            <wp:docPr id="11" name="Obraz 24"/>
-            <wp:cNvGraphicFramePr>
-              <a:graphicFrameLocks xmlns:a="http://schemas.openxmlformats.org/drawingml/2006/main" noChangeAspect="1"/>
-            </wp:cNvGraphicFramePr>
-            <a:graphic xmlns:a="http://schemas.openxmlformats.org/drawingml/2006/main">
-              <a:graphicData uri="http://schemas.openxmlformats.org/drawingml/2006/picture">
-                <pic:pic xmlns:pic="http://schemas.openxmlformats.org/drawingml/2006/picture">
-                  <pic:nvPicPr>
-                    <pic:cNvPr id="0" name="Picture 24"/>
-                    <pic:cNvPicPr>
-                      <a:picLocks noChangeAspect="1" noChangeArrowheads="1"/>
-                    </pic:cNvPicPr>
-                  </pic:nvPicPr>
-                  <pic:blipFill>
-                    <a:blip r:embed="rId20" cstate="print"/>
-                    <a:srcRect/>
-                    <a:stretch>
-                      <a:fillRect/>
-                    </a:stretch>
-                  </pic:blipFill>
-                  <pic:spPr bwMode="auto">
-                    <a:xfrm>
-                      <a:off x="0" y="0"/>
-                      <a:ext cx="5145129" cy="2225673"/>
-                    </a:xfrm>
-                    <a:prstGeom prst="rect">
-                      <a:avLst/>
-                    </a:prstGeom>
-                    <a:noFill/>
-                    <a:ln w="9525">
-                      <a:noFill/>
-                      <a:miter lim="800000"/>
-                      <a:headEnd/>
-                      <a:tailEnd/>
-                    </a:ln>
-                  </pic:spPr>
-                </pic:pic>
-              </a:graphicData>
-            </a:graphic>
-          </wp:inline>
-        </w:drawing>
-      </w:r>
-    </w:p>
-    <w:p>
-      <w:pPr>
-        <w:spacing w:line="360" w:lineRule="auto"/>
-        <w:ind w:left="360"/>
-      </w:pPr>
-      <w:r>
-        <w:lastRenderedPageBreak/>
-        <w:t xml:space="preserve">- </w:t>
-      </w:r>
-      <w:r>
-        <w:t xml:space="preserve">zmienić zatrzymanie aplikacji na stan </w:t>
-      </w:r>
-      <w:proofErr w:type="spellStart"/>
-      <w:r>
-        <w:rPr>
-          <w:b/>
-        </w:rPr>
-        <w:t>Error</w:t>
-      </w:r>
-      <w:proofErr w:type="spellEnd"/>
-      <w:r>
-        <w:rPr>
-          <w:b/>
-        </w:rPr>
-        <w:t xml:space="preserve"> </w:t>
-      </w:r>
-      <w:proofErr w:type="spellStart"/>
-      <w:r>
-        <w:rPr>
-          <w:b/>
-        </w:rPr>
-        <w:t>end</w:t>
-      </w:r>
-      <w:proofErr w:type="spellEnd"/>
-      <w:r>
-        <w:t xml:space="preserve"> (rysunek poniżej),</w:t>
-      </w:r>
-    </w:p>
-    <w:p>
-      <w:pPr>
-        <w:spacing w:line="360" w:lineRule="auto"/>
-        <w:ind w:left="360"/>
-      </w:pPr>
-      <w:r>
-        <w:t xml:space="preserve">- uzupełnić stan </w:t>
-      </w:r>
-      <w:proofErr w:type="spellStart"/>
-      <w:r>
-        <w:rPr>
-          <w:b/>
-        </w:rPr>
-        <w:t>Error</w:t>
-      </w:r>
-      <w:proofErr w:type="spellEnd"/>
-      <w:r>
-        <w:rPr>
-          <w:b/>
-        </w:rPr>
-        <w:t xml:space="preserve"> </w:t>
-      </w:r>
-      <w:proofErr w:type="spellStart"/>
-      <w:r>
-        <w:rPr>
-          <w:b/>
-        </w:rPr>
-        <w:t>end</w:t>
-      </w:r>
-      <w:proofErr w:type="spellEnd"/>
-      <w:r>
-        <w:t xml:space="preserve"> zgodnie z rysunkiem:</w:t>
-      </w:r>
-    </w:p>
-    <w:p>
-      <w:pPr>
-        <w:spacing w:line="360" w:lineRule="auto"/>
-        <w:ind w:left="360"/>
-      </w:pPr>
-      <w:r>
-        <w:rPr>
-          <w:noProof/>
-        </w:rPr>
-        <w:drawing>
-          <wp:inline distT="0" distB="0" distL="0" distR="0">
-            <wp:extent cx="5756910" cy="2933700"/>
-            <wp:effectExtent l="19050" t="0" r="0" b="0"/>
-            <wp:docPr id="25" name="Obraz 25"/>
-            <wp:cNvGraphicFramePr>
-              <a:graphicFrameLocks xmlns:a="http://schemas.openxmlformats.org/drawingml/2006/main" noChangeAspect="1"/>
-            </wp:cNvGraphicFramePr>
-            <a:graphic xmlns:a="http://schemas.openxmlformats.org/drawingml/2006/main">
-              <a:graphicData uri="http://schemas.openxmlformats.org/drawingml/2006/picture">
-                <pic:pic xmlns:pic="http://schemas.openxmlformats.org/drawingml/2006/picture">
-                  <pic:nvPicPr>
-                    <pic:cNvPr id="0" name="Picture 25"/>
-                    <pic:cNvPicPr>
-                      <a:picLocks noChangeAspect="1" noChangeArrowheads="1"/>
-                    </pic:cNvPicPr>
-                  </pic:nvPicPr>
-                  <pic:blipFill>
-                    <a:blip r:embed="rId21" cstate="print"/>
-                    <a:srcRect/>
-                    <a:stretch>
-                      <a:fillRect/>
-                    </a:stretch>
-                  </pic:blipFill>
-                  <pic:spPr bwMode="auto">
-                    <a:xfrm>
-                      <a:off x="0" y="0"/>
-                      <a:ext cx="5756910" cy="2933700"/>
-                    </a:xfrm>
-                    <a:prstGeom prst="rect">
-                      <a:avLst/>
-                    </a:prstGeom>
-                    <a:noFill/>
-                    <a:ln w="9525">
-                      <a:noFill/>
-                      <a:miter lim="800000"/>
-                      <a:headEnd/>
-                      <a:tailEnd/>
-                    </a:ln>
-                  </pic:spPr>
-                </pic:pic>
-              </a:graphicData>
-            </a:graphic>
-          </wp:inline>
-        </w:drawing>
-      </w:r>
-    </w:p>
-    <w:p>
-      <w:pPr>
-        <w:spacing w:line="360" w:lineRule="auto"/>
-        <w:ind w:left="360"/>
-        <w:jc w:val="both"/>
-      </w:pPr>
-      <w:r>
-        <w:t>- korzystając z dodatkowego VI „</w:t>
-      </w:r>
-      <w:proofErr w:type="spellStart"/>
-      <w:r>
-        <w:t>Generuj_Error</w:t>
-      </w:r>
-      <w:proofErr w:type="spellEnd"/>
-      <w:r>
-        <w:t>” wygenerować błąd w wybranym stanie,</w:t>
-      </w:r>
-    </w:p>
-    <w:p>
-      <w:pPr>
-        <w:spacing w:line="360" w:lineRule="auto"/>
-        <w:ind w:left="360"/>
-        <w:jc w:val="both"/>
-      </w:pPr>
-      <w:r>
-        <w:t>- sprawdzić działanie aplikacji.</w:t>
-      </w:r>
-    </w:p>
-    <w:p>
-      <w:pPr>
-        <w:spacing w:line="360" w:lineRule="auto"/>
-        <w:ind w:left="360"/>
-        <w:jc w:val="both"/>
-      </w:pPr>
-    </w:p>
-    <w:p>
-      <w:pPr>
-        <w:pStyle w:val="Akapitzlist"/>
-        <w:numPr>
-          <w:ilvl w:val="0"/>
-          <w:numId w:val="25"/>
-        </w:numPr>
-        <w:spacing w:line="360" w:lineRule="auto"/>
-        <w:jc w:val="both"/>
-        <w:outlineLvl w:val="0"/>
-        <w:rPr>
-          <w:b/>
-        </w:rPr>
-      </w:pPr>
-      <w:bookmarkStart w:id="16" w:name="_Ref427319642"/>
-      <w:bookmarkStart w:id="17" w:name="_Ref431677884"/>
-      <w:bookmarkStart w:id="18" w:name="_Ref435049848"/>
-      <w:bookmarkStart w:id="19" w:name="_Ref436568886"/>
-      <w:bookmarkStart w:id="20" w:name="_Ref437378424"/>
-      <w:bookmarkStart w:id="21" w:name="_Ref437552650"/>
-      <w:bookmarkStart w:id="22" w:name="_Ref439683658"/>
-      <w:r>
-        <w:rPr>
-          <w:b/>
-        </w:rPr>
-        <w:t>PRZYKŁAD REALIZACJI ZADANIA</w:t>
-      </w:r>
-      <w:bookmarkEnd w:id="16"/>
-      <w:bookmarkEnd w:id="17"/>
-      <w:r>
-        <w:rPr>
-          <w:b/>
-        </w:rPr>
-        <w:t xml:space="preserve"> – </w:t>
+        <w:t xml:space="preserve"> tworzący domyślną nazwę pliku</w:t>
       </w:r>
       <w:bookmarkEnd w:id="18"/>
-      <w:bookmarkEnd w:id="19"/>
-      <w:bookmarkEnd w:id="20"/>
-      <w:bookmarkEnd w:id="21"/>
-      <w:r>
-        <w:rPr>
-          <w:b/>
-        </w:rPr>
-        <w:t xml:space="preserve">działanie węzła </w:t>
-      </w:r>
-      <w:proofErr w:type="spellStart"/>
-      <w:r>
-        <w:rPr>
-          <w:b/>
-        </w:rPr>
-        <w:t>Merge</w:t>
-      </w:r>
-      <w:proofErr w:type="spellEnd"/>
-      <w:r>
-        <w:rPr>
-          <w:b/>
-        </w:rPr>
-        <w:t xml:space="preserve"> </w:t>
-      </w:r>
-      <w:proofErr w:type="spellStart"/>
-      <w:r>
-        <w:rPr>
-          <w:b/>
-        </w:rPr>
-        <w:t>Errors</w:t>
-      </w:r>
-      <w:bookmarkEnd w:id="22"/>
-      <w:proofErr w:type="spellEnd"/>
-    </w:p>
-    <w:p>
-      <w:pPr>
-        <w:spacing w:line="360" w:lineRule="auto"/>
-        <w:ind w:firstLine="708"/>
-        <w:jc w:val="both"/>
-      </w:pPr>
-      <w:r>
-        <w:t xml:space="preserve">Przykład działania węzła </w:t>
-      </w:r>
-      <w:proofErr w:type="spellStart"/>
-      <w:r>
-        <w:t>Merge</w:t>
-      </w:r>
-      <w:proofErr w:type="spellEnd"/>
-      <w:r>
-        <w:t xml:space="preserve"> </w:t>
-      </w:r>
-      <w:proofErr w:type="spellStart"/>
-      <w:r>
-        <w:t>Errors</w:t>
-      </w:r>
-      <w:proofErr w:type="spellEnd"/>
-      <w:r>
-        <w:t xml:space="preserve">. Podłączono cztery kontrolki </w:t>
-      </w:r>
-      <w:proofErr w:type="spellStart"/>
-      <w:r>
-        <w:rPr>
-          <w:b/>
-        </w:rPr>
-        <w:t>error</w:t>
-      </w:r>
-      <w:proofErr w:type="spellEnd"/>
-      <w:r>
-        <w:rPr>
-          <w:b/>
-        </w:rPr>
-        <w:t xml:space="preserve"> </w:t>
-      </w:r>
-      <w:proofErr w:type="spellStart"/>
-      <w:r>
-        <w:rPr>
-          <w:b/>
-        </w:rPr>
-        <w:t>in</w:t>
-      </w:r>
-      <w:proofErr w:type="spellEnd"/>
-      <w:r>
-        <w:t xml:space="preserve"> do wejść węzła </w:t>
-      </w:r>
-      <w:proofErr w:type="spellStart"/>
-      <w:r>
-        <w:rPr>
-          <w:b/>
-        </w:rPr>
-        <w:t>Merge</w:t>
-      </w:r>
-      <w:proofErr w:type="spellEnd"/>
-      <w:r>
-        <w:rPr>
-          <w:b/>
-        </w:rPr>
-        <w:t xml:space="preserve"> </w:t>
-      </w:r>
-      <w:proofErr w:type="spellStart"/>
-      <w:r>
-        <w:rPr>
-          <w:b/>
-        </w:rPr>
-        <w:t>Errors</w:t>
-      </w:r>
-      <w:proofErr w:type="spellEnd"/>
-      <w:r>
-        <w:t xml:space="preserve">, wynik wyświetlany jest na wskaźniku </w:t>
-      </w:r>
-      <w:proofErr w:type="spellStart"/>
-      <w:r>
-        <w:rPr>
-          <w:b/>
-        </w:rPr>
-        <w:t>error</w:t>
-      </w:r>
-      <w:proofErr w:type="spellEnd"/>
-      <w:r>
-        <w:rPr>
-          <w:b/>
-        </w:rPr>
-        <w:t xml:space="preserve"> out</w:t>
-      </w:r>
-      <w:r>
-        <w:t>. Na</w:t>
-      </w:r>
-      <w:r>
-        <w:t xml:space="preserve"> </w:t>
-      </w:r>
-      <w:r>
-        <w:fldChar w:fldCharType="begin"/>
-      </w:r>
-      <w:r>
-        <w:instrText xml:space="preserve"> REF _Ref439710707 \r \h </w:instrText>
-      </w:r>
-      <w:r>
-        <w:fldChar w:fldCharType="separate"/>
-      </w:r>
-      <w:r>
-        <w:t>Rys. 7</w:t>
-      </w:r>
-      <w:r>
-        <w:fldChar w:fldCharType="end"/>
-      </w:r>
-      <w:r>
-        <w:t xml:space="preserve"> przedstawiono aplikację.</w:t>
-      </w:r>
     </w:p>
     <w:tbl>
       <w:tblPr>
@@ -4881,28 +3498,80 @@
         <w:tblLook w:val="04A0"/>
       </w:tblPr>
       <w:tblGrid>
-        <w:gridCol w:w="3652"/>
-        <w:gridCol w:w="5634"/>
+        <w:gridCol w:w="2163"/>
+        <w:gridCol w:w="7123"/>
       </w:tblGrid>
       <w:tr>
         <w:tc>
           <w:tcPr>
-            <w:tcW w:w="3652" w:type="dxa"/>
+            <w:tcW w:w="4605" w:type="dxa"/>
+          </w:tcPr>
+          <w:p>
+            <w:pPr>
+              <w:jc w:val="center"/>
+            </w:pPr>
+            <w:r>
+              <w:rPr>
+                <w:noProof/>
+              </w:rPr>
+              <w:drawing>
+                <wp:inline distT="0" distB="0" distL="0" distR="0">
+                  <wp:extent cx="1341577" cy="718628"/>
+                  <wp:effectExtent l="19050" t="0" r="0" b="0"/>
+                  <wp:docPr id="15" name="Obraz 12"/>
+                  <wp:cNvGraphicFramePr>
+                    <a:graphicFrameLocks xmlns:a="http://schemas.openxmlformats.org/drawingml/2006/main" noChangeAspect="1"/>
+                  </wp:cNvGraphicFramePr>
+                  <a:graphic xmlns:a="http://schemas.openxmlformats.org/drawingml/2006/main">
+                    <a:graphicData uri="http://schemas.openxmlformats.org/drawingml/2006/picture">
+                      <pic:pic xmlns:pic="http://schemas.openxmlformats.org/drawingml/2006/picture">
+                        <pic:nvPicPr>
+                          <pic:cNvPr id="0" name="Picture 12"/>
+                          <pic:cNvPicPr>
+                            <a:picLocks noChangeAspect="1" noChangeArrowheads="1"/>
+                          </pic:cNvPicPr>
+                        </pic:nvPicPr>
+                        <pic:blipFill>
+                          <a:blip r:embed="rId18" cstate="print"/>
+                          <a:srcRect/>
+                          <a:stretch>
+                            <a:fillRect/>
+                          </a:stretch>
+                        </pic:blipFill>
+                        <pic:spPr bwMode="auto">
+                          <a:xfrm>
+                            <a:off x="0" y="0"/>
+                            <a:ext cx="1341189" cy="718420"/>
+                          </a:xfrm>
+                          <a:prstGeom prst="rect">
+                            <a:avLst/>
+                          </a:prstGeom>
+                          <a:noFill/>
+                          <a:ln w="9525">
+                            <a:noFill/>
+                            <a:miter lim="800000"/>
+                            <a:headEnd/>
+                            <a:tailEnd/>
+                          </a:ln>
+                        </pic:spPr>
+                      </pic:pic>
+                    </a:graphicData>
+                  </a:graphic>
+                </wp:inline>
+              </w:drawing>
+            </w:r>
+          </w:p>
+        </w:tc>
+        <w:tc>
+          <w:tcPr>
+            <w:tcW w:w="4605" w:type="dxa"/>
           </w:tcPr>
           <w:p>
             <w:pPr>
               <w:jc w:val="both"/>
             </w:pPr>
             <w:r>
-              <w:t>a)</w:t>
-            </w:r>
-          </w:p>
-          <w:p>
-            <w:pPr>
-              <w:jc w:val="both"/>
-            </w:pPr>
-            <w:r>
-              <w:object w:dxaOrig="3510" w:dyaOrig="1935">
+              <w:object w:dxaOrig="11415" w:dyaOrig="2655">
                 <v:shapetype id="_x0000_t75" coordsize="21600,21600" o:spt="75" o:preferrelative="t" path="m@4@5l@4@11@9@11@9@5xe" filled="f" stroked="f">
                   <v:stroke joinstyle="miter"/>
                   <v:formulas>
@@ -4922,991 +3591,64 @@
                   <v:path o:extrusionok="f" gradientshapeok="t" o:connecttype="rect"/>
                   <o:lock v:ext="edit" aspectratio="t"/>
                 </v:shapetype>
-                <v:shape id="_x0000_i1025" type="#_x0000_t75" style="width:155.5pt;height:85.25pt" o:ole="">
-                  <v:imagedata r:id="rId22" o:title=""/>
+                <v:shape id="_x0000_i1025" type="#_x0000_t75" style="width:380.15pt;height:88.15pt" o:ole="">
+                  <v:imagedata r:id="rId19" o:title=""/>
                 </v:shape>
-                <o:OLEObject Type="Embed" ProgID="PBrush" ShapeID="_x0000_i1025" DrawAspect="Content" ObjectID="_1513720134" r:id="rId23"/>
+                <o:OLEObject Type="Embed" ProgID="PBrush" ShapeID="_x0000_i1025" DrawAspect="Content" ObjectID="_1514237121" r:id="rId20"/>
               </w:object>
             </w:r>
-          </w:p>
-        </w:tc>
-        <w:tc>
-          <w:tcPr>
-            <w:tcW w:w="5634" w:type="dxa"/>
-          </w:tcPr>
-          <w:p>
-            <w:pPr>
-              <w:jc w:val="both"/>
-            </w:pPr>
-            <w:r>
-              <w:t>b)</w:t>
-            </w:r>
-          </w:p>
-          <w:p>
-            <w:pPr>
-              <w:jc w:val="both"/>
-            </w:pPr>
-            <w:r>
-              <w:object w:dxaOrig="7680" w:dyaOrig="4260">
-                <v:shape id="_x0000_i1026" type="#_x0000_t75" style="width:267.85pt;height:148.6pt" o:ole="">
-                  <v:imagedata r:id="rId24" o:title=""/>
-                </v:shape>
-                <o:OLEObject Type="Embed" ProgID="PBrush" ShapeID="_x0000_i1026" DrawAspect="Content" ObjectID="_1513720135" r:id="rId25"/>
-              </w:object>
-            </w:r>
-          </w:p>
-        </w:tc>
-      </w:tr>
-      <w:tr>
-        <w:tc>
-          <w:tcPr>
-            <w:tcW w:w="9286" w:type="dxa"/>
-            <w:gridSpan w:val="2"/>
-          </w:tcPr>
-          <w:p>
-            <w:pPr>
-              <w:pStyle w:val="Akapitzlist"/>
-              <w:numPr>
-                <w:ilvl w:val="0"/>
-                <w:numId w:val="28"/>
-              </w:numPr>
-              <w:spacing w:line="360" w:lineRule="auto"/>
-              <w:jc w:val="center"/>
-            </w:pPr>
-            <w:bookmarkStart w:id="23" w:name="_Ref439710707"/>
-            <w:r>
-              <w:rPr>
-                <w:sz w:val="20"/>
-              </w:rPr>
-              <w:t xml:space="preserve">Program do sprawdzania działania węzła </w:t>
-            </w:r>
-            <w:proofErr w:type="spellStart"/>
-            <w:r>
-              <w:rPr>
-                <w:sz w:val="20"/>
-              </w:rPr>
-              <w:t>Merge</w:t>
-            </w:r>
-            <w:proofErr w:type="spellEnd"/>
-            <w:r>
-              <w:rPr>
-                <w:sz w:val="20"/>
-              </w:rPr>
-              <w:t xml:space="preserve"> </w:t>
-            </w:r>
-            <w:proofErr w:type="spellStart"/>
-            <w:r>
-              <w:rPr>
-                <w:sz w:val="20"/>
-              </w:rPr>
-              <w:t>Errors</w:t>
-            </w:r>
-            <w:proofErr w:type="spellEnd"/>
-            <w:r>
-              <w:rPr>
-                <w:sz w:val="20"/>
-              </w:rPr>
-              <w:t>.</w:t>
-            </w:r>
-            <w:bookmarkEnd w:id="23"/>
           </w:p>
         </w:tc>
       </w:tr>
     </w:tbl>
     <w:p>
       <w:pPr>
+        <w:pStyle w:val="Akapitzlist"/>
+        <w:numPr>
+          <w:ilvl w:val="0"/>
+          <w:numId w:val="28"/>
+        </w:numPr>
         <w:spacing w:line="360" w:lineRule="auto"/>
-        <w:jc w:val="both"/>
-      </w:pPr>
+        <w:jc w:val="center"/>
+        <w:rPr>
+          <w:sz w:val="20"/>
+        </w:rPr>
+      </w:pPr>
+      <w:bookmarkStart w:id="19" w:name="_Ref440493332"/>
+      <w:r>
+        <w:rPr>
+          <w:sz w:val="20"/>
+        </w:rPr>
+        <w:lastRenderedPageBreak/>
+        <w:t xml:space="preserve">Wywołanie </w:t>
+      </w:r>
+      <w:proofErr w:type="spellStart"/>
+      <w:r>
+        <w:rPr>
+          <w:sz w:val="20"/>
+        </w:rPr>
+        <w:t>SubVI</w:t>
+      </w:r>
+      <w:proofErr w:type="spellEnd"/>
+      <w:r>
+        <w:rPr>
+          <w:sz w:val="20"/>
+        </w:rPr>
+        <w:t xml:space="preserve"> z odniesieniem do aktualnej ścieżki programu i opcjonalną nazwą pliku „Dane”</w:t>
+      </w:r>
+      <w:r>
+        <w:rPr>
+          <w:sz w:val="20"/>
+        </w:rPr>
+        <w:t xml:space="preserve"> oraz widok folderu zawierającego pliki</w:t>
+      </w:r>
+      <w:bookmarkEnd w:id="19"/>
     </w:p>
     <w:p>
       <w:pPr>
         <w:spacing w:line="360" w:lineRule="auto"/>
         <w:ind w:firstLine="708"/>
         <w:jc w:val="both"/>
-      </w:pPr>
-      <w:r>
-        <w:t>Sprawdzono wybrane możliwości wystąpienia błędów i ostrzeżeń, wynik przedstawiono w tabeli:</w:t>
-      </w:r>
-    </w:p>
-    <w:p>
-      <w:pPr>
-        <w:spacing w:line="360" w:lineRule="auto"/>
-        <w:ind w:firstLine="708"/>
-        <w:jc w:val="both"/>
-      </w:pPr>
-    </w:p>
-    <w:tbl>
-      <w:tblPr>
-        <w:tblStyle w:val="Tabela-Siatka"/>
-        <w:tblW w:w="0" w:type="auto"/>
-        <w:tblLook w:val="04A0"/>
-      </w:tblPr>
-      <w:tblGrid>
-        <w:gridCol w:w="1842"/>
-        <w:gridCol w:w="1842"/>
-        <w:gridCol w:w="1842"/>
-        <w:gridCol w:w="1842"/>
-        <w:gridCol w:w="1842"/>
-      </w:tblGrid>
-      <w:tr>
-        <w:trPr>
-          <w:cantSplit/>
-        </w:trPr>
-        <w:tc>
-          <w:tcPr>
-            <w:tcW w:w="1842" w:type="dxa"/>
-          </w:tcPr>
-          <w:p>
-            <w:pPr>
-              <w:jc w:val="both"/>
-            </w:pPr>
-            <w:proofErr w:type="spellStart"/>
-            <w:r>
-              <w:t>error</w:t>
-            </w:r>
-            <w:proofErr w:type="spellEnd"/>
-            <w:r>
-              <w:t xml:space="preserve"> </w:t>
-            </w:r>
-            <w:proofErr w:type="spellStart"/>
-            <w:r>
-              <w:t>in</w:t>
-            </w:r>
-            <w:proofErr w:type="spellEnd"/>
-            <w:r>
-              <w:t xml:space="preserve"> 1</w:t>
-            </w:r>
-          </w:p>
-        </w:tc>
-        <w:tc>
-          <w:tcPr>
-            <w:tcW w:w="1842" w:type="dxa"/>
-          </w:tcPr>
-          <w:p>
-            <w:pPr>
-              <w:jc w:val="both"/>
-            </w:pPr>
-            <w:proofErr w:type="spellStart"/>
-            <w:r>
-              <w:t>error</w:t>
-            </w:r>
-            <w:proofErr w:type="spellEnd"/>
-            <w:r>
-              <w:t xml:space="preserve"> </w:t>
-            </w:r>
-            <w:proofErr w:type="spellStart"/>
-            <w:r>
-              <w:t>in</w:t>
-            </w:r>
-            <w:proofErr w:type="spellEnd"/>
-            <w:r>
-              <w:t xml:space="preserve"> 1</w:t>
-            </w:r>
-          </w:p>
-        </w:tc>
-        <w:tc>
-          <w:tcPr>
-            <w:tcW w:w="1842" w:type="dxa"/>
-          </w:tcPr>
-          <w:p>
-            <w:pPr>
-              <w:jc w:val="both"/>
-            </w:pPr>
-            <w:proofErr w:type="spellStart"/>
-            <w:r>
-              <w:t>error</w:t>
-            </w:r>
-            <w:proofErr w:type="spellEnd"/>
-            <w:r>
-              <w:t xml:space="preserve"> </w:t>
-            </w:r>
-            <w:proofErr w:type="spellStart"/>
-            <w:r>
-              <w:t>in</w:t>
-            </w:r>
-            <w:proofErr w:type="spellEnd"/>
-            <w:r>
-              <w:t xml:space="preserve"> 1</w:t>
-            </w:r>
-          </w:p>
-        </w:tc>
-        <w:tc>
-          <w:tcPr>
-            <w:tcW w:w="1842" w:type="dxa"/>
-          </w:tcPr>
-          <w:p>
-            <w:pPr>
-              <w:jc w:val="both"/>
-            </w:pPr>
-            <w:proofErr w:type="spellStart"/>
-            <w:r>
-              <w:t>error</w:t>
-            </w:r>
-            <w:proofErr w:type="spellEnd"/>
-            <w:r>
-              <w:t xml:space="preserve"> </w:t>
-            </w:r>
-            <w:proofErr w:type="spellStart"/>
-            <w:r>
-              <w:t>in</w:t>
-            </w:r>
-            <w:proofErr w:type="spellEnd"/>
-            <w:r>
-              <w:t xml:space="preserve"> 1</w:t>
-            </w:r>
-          </w:p>
-        </w:tc>
-        <w:tc>
-          <w:tcPr>
-            <w:tcW w:w="1842" w:type="dxa"/>
-          </w:tcPr>
-          <w:p>
-            <w:pPr>
-              <w:jc w:val="both"/>
-            </w:pPr>
-            <w:proofErr w:type="spellStart"/>
-            <w:r>
-              <w:t>error</w:t>
-            </w:r>
-            <w:proofErr w:type="spellEnd"/>
-            <w:r>
-              <w:t xml:space="preserve"> out</w:t>
-            </w:r>
-          </w:p>
-        </w:tc>
-      </w:tr>
-      <w:tr>
-        <w:tc>
-          <w:tcPr>
-            <w:tcW w:w="1842" w:type="dxa"/>
-          </w:tcPr>
-          <w:p>
-            <w:pPr>
-              <w:jc w:val="both"/>
-            </w:pPr>
-            <w:r>
-              <w:t xml:space="preserve">No </w:t>
-            </w:r>
-            <w:proofErr w:type="spellStart"/>
-            <w:r>
-              <w:t>error</w:t>
-            </w:r>
-            <w:proofErr w:type="spellEnd"/>
-            <w:r>
-              <w:t xml:space="preserve">, 0 </w:t>
-            </w:r>
-          </w:p>
-        </w:tc>
-        <w:tc>
-          <w:tcPr>
-            <w:tcW w:w="1842" w:type="dxa"/>
-          </w:tcPr>
-          <w:p>
-            <w:r>
-              <w:t xml:space="preserve">No </w:t>
-            </w:r>
-            <w:proofErr w:type="spellStart"/>
-            <w:r>
-              <w:t>error</w:t>
-            </w:r>
-            <w:proofErr w:type="spellEnd"/>
-            <w:r>
-              <w:t xml:space="preserve">, 0 </w:t>
-            </w:r>
-          </w:p>
-        </w:tc>
-        <w:tc>
-          <w:tcPr>
-            <w:tcW w:w="1842" w:type="dxa"/>
-          </w:tcPr>
-          <w:p>
-            <w:r>
-              <w:t xml:space="preserve">No </w:t>
-            </w:r>
-            <w:proofErr w:type="spellStart"/>
-            <w:r>
-              <w:t>error</w:t>
-            </w:r>
-            <w:proofErr w:type="spellEnd"/>
-            <w:r>
-              <w:t xml:space="preserve">, 0 </w:t>
-            </w:r>
-          </w:p>
-        </w:tc>
-        <w:tc>
-          <w:tcPr>
-            <w:tcW w:w="1842" w:type="dxa"/>
-          </w:tcPr>
-          <w:p>
-            <w:r>
-              <w:t xml:space="preserve">No </w:t>
-            </w:r>
-            <w:proofErr w:type="spellStart"/>
-            <w:r>
-              <w:t>error</w:t>
-            </w:r>
-            <w:proofErr w:type="spellEnd"/>
-            <w:r>
-              <w:t xml:space="preserve">, 0 </w:t>
-            </w:r>
-          </w:p>
-        </w:tc>
-        <w:tc>
-          <w:tcPr>
-            <w:tcW w:w="1842" w:type="dxa"/>
-          </w:tcPr>
-          <w:p>
-            <w:r>
-              <w:t xml:space="preserve">No </w:t>
-            </w:r>
-            <w:proofErr w:type="spellStart"/>
-            <w:r>
-              <w:t>error</w:t>
-            </w:r>
-            <w:proofErr w:type="spellEnd"/>
-            <w:r>
-              <w:t xml:space="preserve">, 0 </w:t>
-            </w:r>
-          </w:p>
-        </w:tc>
-      </w:tr>
-      <w:tr>
-        <w:trPr>
-          <w:cantSplit/>
-        </w:trPr>
-        <w:tc>
-          <w:tcPr>
-            <w:tcW w:w="1842" w:type="dxa"/>
-          </w:tcPr>
-          <w:p>
-            <w:r>
-              <w:t xml:space="preserve">No </w:t>
-            </w:r>
-            <w:proofErr w:type="spellStart"/>
-            <w:r>
-              <w:t>error</w:t>
-            </w:r>
-            <w:proofErr w:type="spellEnd"/>
-            <w:r>
-              <w:t xml:space="preserve">, 0 </w:t>
-            </w:r>
-          </w:p>
-        </w:tc>
-        <w:tc>
-          <w:tcPr>
-            <w:tcW w:w="1842" w:type="dxa"/>
-          </w:tcPr>
-          <w:p>
-            <w:pPr>
-              <w:rPr>
-                <w:b/>
-              </w:rPr>
-            </w:pPr>
-            <w:proofErr w:type="spellStart"/>
-            <w:r>
-              <w:rPr>
-                <w:b/>
-              </w:rPr>
-              <w:t>Error</w:t>
-            </w:r>
-            <w:proofErr w:type="spellEnd"/>
-            <w:r>
-              <w:rPr>
-                <w:b/>
-              </w:rPr>
-              <w:t xml:space="preserve">, 100 </w:t>
-            </w:r>
-          </w:p>
-        </w:tc>
-        <w:tc>
-          <w:tcPr>
-            <w:tcW w:w="1842" w:type="dxa"/>
-          </w:tcPr>
-          <w:p>
-            <w:r>
-              <w:t xml:space="preserve">No </w:t>
-            </w:r>
-            <w:proofErr w:type="spellStart"/>
-            <w:r>
-              <w:t>error</w:t>
-            </w:r>
-            <w:proofErr w:type="spellEnd"/>
-            <w:r>
-              <w:t xml:space="preserve">, 0 </w:t>
-            </w:r>
-          </w:p>
-        </w:tc>
-        <w:tc>
-          <w:tcPr>
-            <w:tcW w:w="1842" w:type="dxa"/>
-          </w:tcPr>
-          <w:p>
-            <w:r>
-              <w:t xml:space="preserve">No </w:t>
-            </w:r>
-            <w:proofErr w:type="spellStart"/>
-            <w:r>
-              <w:t>error</w:t>
-            </w:r>
-            <w:proofErr w:type="spellEnd"/>
-            <w:r>
-              <w:t xml:space="preserve">, 0 </w:t>
-            </w:r>
-          </w:p>
-        </w:tc>
-        <w:tc>
-          <w:tcPr>
-            <w:tcW w:w="1842" w:type="dxa"/>
-          </w:tcPr>
-          <w:p>
-            <w:proofErr w:type="spellStart"/>
-            <w:r>
-              <w:t>Error</w:t>
-            </w:r>
-            <w:proofErr w:type="spellEnd"/>
-            <w:r>
-              <w:t>, 100</w:t>
-            </w:r>
-          </w:p>
-        </w:tc>
-      </w:tr>
-      <w:tr>
-        <w:trPr>
-          <w:cantSplit/>
-        </w:trPr>
-        <w:tc>
-          <w:tcPr>
-            <w:tcW w:w="1842" w:type="dxa"/>
-          </w:tcPr>
-          <w:p>
-            <w:r>
-              <w:t xml:space="preserve">No </w:t>
-            </w:r>
-            <w:proofErr w:type="spellStart"/>
-            <w:r>
-              <w:t>error</w:t>
-            </w:r>
-            <w:proofErr w:type="spellEnd"/>
-            <w:r>
-              <w:t xml:space="preserve">, 0 </w:t>
-            </w:r>
-          </w:p>
-        </w:tc>
-        <w:tc>
-          <w:tcPr>
-            <w:tcW w:w="1842" w:type="dxa"/>
-          </w:tcPr>
-          <w:p>
-            <w:pPr>
-              <w:rPr>
-                <w:b/>
-              </w:rPr>
-            </w:pPr>
-            <w:proofErr w:type="spellStart"/>
-            <w:r>
-              <w:rPr>
-                <w:b/>
-              </w:rPr>
-              <w:t>Error</w:t>
-            </w:r>
-            <w:proofErr w:type="spellEnd"/>
-            <w:r>
-              <w:rPr>
-                <w:b/>
-              </w:rPr>
-              <w:t>, 100</w:t>
-            </w:r>
-          </w:p>
-        </w:tc>
-        <w:tc>
-          <w:tcPr>
-            <w:tcW w:w="1842" w:type="dxa"/>
-          </w:tcPr>
-          <w:p>
-            <w:pPr>
-              <w:rPr>
-                <w:b/>
-              </w:rPr>
-            </w:pPr>
-            <w:proofErr w:type="spellStart"/>
-            <w:r>
-              <w:rPr>
-                <w:b/>
-              </w:rPr>
-              <w:t>Error</w:t>
-            </w:r>
-            <w:proofErr w:type="spellEnd"/>
-            <w:r>
-              <w:rPr>
-                <w:b/>
-              </w:rPr>
-              <w:t>, -100</w:t>
-            </w:r>
-          </w:p>
-        </w:tc>
-        <w:tc>
-          <w:tcPr>
-            <w:tcW w:w="1842" w:type="dxa"/>
-          </w:tcPr>
-          <w:p>
-            <w:r>
-              <w:t xml:space="preserve">No </w:t>
-            </w:r>
-            <w:proofErr w:type="spellStart"/>
-            <w:r>
-              <w:t>error</w:t>
-            </w:r>
-            <w:proofErr w:type="spellEnd"/>
-            <w:r>
-              <w:t xml:space="preserve">, 0 </w:t>
-            </w:r>
-          </w:p>
-        </w:tc>
-        <w:tc>
-          <w:tcPr>
-            <w:tcW w:w="1842" w:type="dxa"/>
-          </w:tcPr>
-          <w:p>
-            <w:proofErr w:type="spellStart"/>
-            <w:r>
-              <w:t>Error</w:t>
-            </w:r>
-            <w:proofErr w:type="spellEnd"/>
-            <w:r>
-              <w:t>, 100</w:t>
-            </w:r>
-          </w:p>
-        </w:tc>
-      </w:tr>
-      <w:tr>
-        <w:trPr>
-          <w:cantSplit/>
-        </w:trPr>
-        <w:tc>
-          <w:tcPr>
-            <w:tcW w:w="1842" w:type="dxa"/>
-          </w:tcPr>
-          <w:p>
-            <w:pPr>
-              <w:rPr>
-                <w:b/>
-              </w:rPr>
-            </w:pPr>
-            <w:proofErr w:type="spellStart"/>
-            <w:r>
-              <w:rPr>
-                <w:b/>
-              </w:rPr>
-              <w:t>Warning</w:t>
-            </w:r>
-            <w:proofErr w:type="spellEnd"/>
-            <w:r>
-              <w:rPr>
-                <w:b/>
-              </w:rPr>
-              <w:t xml:space="preserve">, 504 </w:t>
-            </w:r>
-          </w:p>
-        </w:tc>
-        <w:tc>
-          <w:tcPr>
-            <w:tcW w:w="1842" w:type="dxa"/>
-          </w:tcPr>
-          <w:p>
-            <w:r>
-              <w:t xml:space="preserve">No </w:t>
-            </w:r>
-            <w:proofErr w:type="spellStart"/>
-            <w:r>
-              <w:t>error</w:t>
-            </w:r>
-            <w:proofErr w:type="spellEnd"/>
-            <w:r>
-              <w:t xml:space="preserve">, 0 </w:t>
-            </w:r>
-          </w:p>
-        </w:tc>
-        <w:tc>
-          <w:tcPr>
-            <w:tcW w:w="1842" w:type="dxa"/>
-          </w:tcPr>
-          <w:p>
-            <w:r>
-              <w:t xml:space="preserve">No </w:t>
-            </w:r>
-            <w:proofErr w:type="spellStart"/>
-            <w:r>
-              <w:t>error</w:t>
-            </w:r>
-            <w:proofErr w:type="spellEnd"/>
-            <w:r>
-              <w:t xml:space="preserve">, 0 </w:t>
-            </w:r>
-          </w:p>
-        </w:tc>
-        <w:tc>
-          <w:tcPr>
-            <w:tcW w:w="1842" w:type="dxa"/>
-          </w:tcPr>
-          <w:p>
-            <w:r>
-              <w:t xml:space="preserve">No </w:t>
-            </w:r>
-            <w:proofErr w:type="spellStart"/>
-            <w:r>
-              <w:t>error</w:t>
-            </w:r>
-            <w:proofErr w:type="spellEnd"/>
-            <w:r>
-              <w:t xml:space="preserve">, 0 </w:t>
-            </w:r>
-          </w:p>
-        </w:tc>
-        <w:tc>
-          <w:tcPr>
-            <w:tcW w:w="1842" w:type="dxa"/>
-          </w:tcPr>
-          <w:p>
-            <w:proofErr w:type="spellStart"/>
-            <w:r>
-              <w:t>Warning</w:t>
-            </w:r>
-            <w:proofErr w:type="spellEnd"/>
-            <w:r>
-              <w:t>, 504</w:t>
-            </w:r>
-          </w:p>
-        </w:tc>
-      </w:tr>
-      <w:tr>
-        <w:trPr>
-          <w:cantSplit/>
-        </w:trPr>
-        <w:tc>
-          <w:tcPr>
-            <w:tcW w:w="1842" w:type="dxa"/>
-          </w:tcPr>
-          <w:p>
-            <w:r>
-              <w:t xml:space="preserve">No </w:t>
-            </w:r>
-            <w:proofErr w:type="spellStart"/>
-            <w:r>
-              <w:t>error</w:t>
-            </w:r>
-            <w:proofErr w:type="spellEnd"/>
-            <w:r>
-              <w:t xml:space="preserve">, 0 </w:t>
-            </w:r>
-          </w:p>
-        </w:tc>
-        <w:tc>
-          <w:tcPr>
-            <w:tcW w:w="1842" w:type="dxa"/>
-          </w:tcPr>
-          <w:p>
-            <w:pPr>
-              <w:rPr>
-                <w:b/>
-              </w:rPr>
-            </w:pPr>
-            <w:proofErr w:type="spellStart"/>
-            <w:r>
-              <w:rPr>
-                <w:b/>
-              </w:rPr>
-              <w:t>Warning</w:t>
-            </w:r>
-            <w:proofErr w:type="spellEnd"/>
-            <w:r>
-              <w:rPr>
-                <w:b/>
-              </w:rPr>
-              <w:t>, 504</w:t>
-            </w:r>
-          </w:p>
-        </w:tc>
-        <w:tc>
-          <w:tcPr>
-            <w:tcW w:w="1842" w:type="dxa"/>
-          </w:tcPr>
-          <w:p>
-            <w:r>
-              <w:t xml:space="preserve">No </w:t>
-            </w:r>
-            <w:proofErr w:type="spellStart"/>
-            <w:r>
-              <w:t>error</w:t>
-            </w:r>
-            <w:proofErr w:type="spellEnd"/>
-            <w:r>
-              <w:t xml:space="preserve">, 0 </w:t>
-            </w:r>
-          </w:p>
-        </w:tc>
-        <w:tc>
-          <w:tcPr>
-            <w:tcW w:w="1842" w:type="dxa"/>
-          </w:tcPr>
-          <w:p>
-            <w:pPr>
-              <w:rPr>
-                <w:b/>
-              </w:rPr>
-            </w:pPr>
-            <w:proofErr w:type="spellStart"/>
-            <w:r>
-              <w:rPr>
-                <w:b/>
-              </w:rPr>
-              <w:t>Warning</w:t>
-            </w:r>
-            <w:proofErr w:type="spellEnd"/>
-            <w:r>
-              <w:rPr>
-                <w:b/>
-              </w:rPr>
-              <w:t>, -5504</w:t>
-            </w:r>
-          </w:p>
-        </w:tc>
-        <w:tc>
-          <w:tcPr>
-            <w:tcW w:w="1842" w:type="dxa"/>
-          </w:tcPr>
-          <w:p>
-            <w:proofErr w:type="spellStart"/>
-            <w:r>
-              <w:t>Warning</w:t>
-            </w:r>
-            <w:proofErr w:type="spellEnd"/>
-            <w:r>
-              <w:t>, 504</w:t>
-            </w:r>
-          </w:p>
-        </w:tc>
-      </w:tr>
-      <w:tr>
-        <w:trPr>
-          <w:cantSplit/>
-        </w:trPr>
-        <w:tc>
-          <w:tcPr>
-            <w:tcW w:w="1842" w:type="dxa"/>
-          </w:tcPr>
-          <w:p>
-            <w:r>
-              <w:t xml:space="preserve">No </w:t>
-            </w:r>
-            <w:proofErr w:type="spellStart"/>
-            <w:r>
-              <w:t>error</w:t>
-            </w:r>
-            <w:proofErr w:type="spellEnd"/>
-            <w:r>
-              <w:t xml:space="preserve">, 0 </w:t>
-            </w:r>
-          </w:p>
-        </w:tc>
-        <w:tc>
-          <w:tcPr>
-            <w:tcW w:w="1842" w:type="dxa"/>
-          </w:tcPr>
-          <w:p>
-            <w:pPr>
-              <w:rPr>
-                <w:b/>
-              </w:rPr>
-            </w:pPr>
-            <w:proofErr w:type="spellStart"/>
-            <w:r>
-              <w:rPr>
-                <w:b/>
-              </w:rPr>
-              <w:t>Error</w:t>
-            </w:r>
-            <w:proofErr w:type="spellEnd"/>
-            <w:r>
-              <w:rPr>
-                <w:b/>
-              </w:rPr>
-              <w:t>, -5504</w:t>
-            </w:r>
-          </w:p>
-        </w:tc>
-        <w:tc>
-          <w:tcPr>
-            <w:tcW w:w="1842" w:type="dxa"/>
-          </w:tcPr>
-          <w:p>
-            <w:pPr>
-              <w:rPr>
-                <w:b/>
-              </w:rPr>
-            </w:pPr>
-            <w:proofErr w:type="spellStart"/>
-            <w:r>
-              <w:rPr>
-                <w:b/>
-              </w:rPr>
-              <w:t>Warning</w:t>
-            </w:r>
-            <w:proofErr w:type="spellEnd"/>
-            <w:r>
-              <w:rPr>
-                <w:b/>
-              </w:rPr>
-              <w:t>, 504</w:t>
-            </w:r>
-          </w:p>
-        </w:tc>
-        <w:tc>
-          <w:tcPr>
-            <w:tcW w:w="1842" w:type="dxa"/>
-          </w:tcPr>
-          <w:p>
-            <w:r>
-              <w:t xml:space="preserve">No </w:t>
-            </w:r>
-            <w:proofErr w:type="spellStart"/>
-            <w:r>
-              <w:t>error</w:t>
-            </w:r>
-            <w:proofErr w:type="spellEnd"/>
-            <w:r>
-              <w:t xml:space="preserve">, 0 </w:t>
-            </w:r>
-          </w:p>
-        </w:tc>
-        <w:tc>
-          <w:tcPr>
-            <w:tcW w:w="1842" w:type="dxa"/>
-          </w:tcPr>
-          <w:p>
-            <w:proofErr w:type="spellStart"/>
-            <w:r>
-              <w:t>Error</w:t>
-            </w:r>
-            <w:proofErr w:type="spellEnd"/>
-            <w:r>
-              <w:t>, -5504</w:t>
-            </w:r>
-          </w:p>
-        </w:tc>
-      </w:tr>
-      <w:tr>
-        <w:trPr>
-          <w:cantSplit/>
-        </w:trPr>
-        <w:tc>
-          <w:tcPr>
-            <w:tcW w:w="1842" w:type="dxa"/>
-          </w:tcPr>
-          <w:p>
-            <w:r>
-              <w:t xml:space="preserve">No </w:t>
-            </w:r>
-            <w:proofErr w:type="spellStart"/>
-            <w:r>
-              <w:t>error</w:t>
-            </w:r>
-            <w:proofErr w:type="spellEnd"/>
-            <w:r>
-              <w:t xml:space="preserve">, 0 </w:t>
-            </w:r>
-          </w:p>
-        </w:tc>
-        <w:tc>
-          <w:tcPr>
-            <w:tcW w:w="1842" w:type="dxa"/>
-          </w:tcPr>
-          <w:p>
-            <w:pPr>
-              <w:rPr>
-                <w:b/>
-              </w:rPr>
-            </w:pPr>
-            <w:proofErr w:type="spellStart"/>
-            <w:r>
-              <w:rPr>
-                <w:b/>
-              </w:rPr>
-              <w:t>Warning</w:t>
-            </w:r>
-            <w:proofErr w:type="spellEnd"/>
-            <w:r>
-              <w:rPr>
-                <w:b/>
-              </w:rPr>
-              <w:t>, 504</w:t>
-            </w:r>
-          </w:p>
-        </w:tc>
-        <w:tc>
-          <w:tcPr>
-            <w:tcW w:w="1842" w:type="dxa"/>
-          </w:tcPr>
-          <w:p>
-            <w:pPr>
-              <w:rPr>
-                <w:b/>
-              </w:rPr>
-            </w:pPr>
-            <w:proofErr w:type="spellStart"/>
-            <w:r>
-              <w:rPr>
-                <w:b/>
-              </w:rPr>
-              <w:t>Error</w:t>
-            </w:r>
-            <w:proofErr w:type="spellEnd"/>
-            <w:r>
-              <w:rPr>
-                <w:b/>
-              </w:rPr>
-              <w:t>, 5504</w:t>
-            </w:r>
-          </w:p>
-        </w:tc>
-        <w:tc>
-          <w:tcPr>
-            <w:tcW w:w="1842" w:type="dxa"/>
-          </w:tcPr>
-          <w:p>
-            <w:r>
-              <w:t xml:space="preserve">No </w:t>
-            </w:r>
-            <w:proofErr w:type="spellStart"/>
-            <w:r>
-              <w:t>error</w:t>
-            </w:r>
-            <w:proofErr w:type="spellEnd"/>
-            <w:r>
-              <w:t xml:space="preserve">, 0 </w:t>
-            </w:r>
-          </w:p>
-        </w:tc>
-        <w:tc>
-          <w:tcPr>
-            <w:tcW w:w="1842" w:type="dxa"/>
-          </w:tcPr>
-          <w:p>
-            <w:proofErr w:type="spellStart"/>
-            <w:r>
-              <w:t>Error</w:t>
-            </w:r>
-            <w:proofErr w:type="spellEnd"/>
-            <w:r>
-              <w:t>, 5504</w:t>
-            </w:r>
-          </w:p>
-        </w:tc>
-      </w:tr>
-    </w:tbl>
-    <w:p>
-      <w:pPr>
-        <w:spacing w:line="360" w:lineRule="auto"/>
       </w:pPr>
     </w:p>
     <w:p>
@@ -5923,14 +3665,14 @@
           <w:b/>
         </w:rPr>
       </w:pPr>
-      <w:bookmarkStart w:id="24" w:name="_Ref427319682"/>
+      <w:bookmarkStart w:id="20" w:name="_Ref427319682"/>
       <w:r>
         <w:rPr>
           <w:b/>
         </w:rPr>
         <w:t>RAPORT</w:t>
       </w:r>
-      <w:bookmarkEnd w:id="24"/>
+      <w:bookmarkEnd w:id="20"/>
     </w:p>
     <w:p>
       <w:pPr>
@@ -5988,14 +3730,14 @@
           <w:b/>
         </w:rPr>
       </w:pPr>
-      <w:bookmarkStart w:id="25" w:name="_Ref427319687"/>
+      <w:bookmarkStart w:id="21" w:name="_Ref427319687"/>
       <w:r>
         <w:rPr>
           <w:b/>
         </w:rPr>
         <w:t>PYTANIA</w:t>
       </w:r>
-      <w:bookmarkEnd w:id="25"/>
+      <w:bookmarkEnd w:id="21"/>
     </w:p>
     <w:p>
       <w:pPr>
@@ -6007,228 +3749,8 @@
         <w:spacing w:line="360" w:lineRule="auto"/>
       </w:pPr>
       <w:r>
-        <w:t xml:space="preserve">Które z następujących są komponentami struktury </w:t>
-      </w:r>
-      <w:proofErr w:type="spellStart"/>
-      <w:r>
-        <w:t>klastra</w:t>
-      </w:r>
-      <w:proofErr w:type="spellEnd"/>
-      <w:r>
-        <w:t xml:space="preserve"> błędu</w:t>
-      </w:r>
-    </w:p>
-    <w:p>
-      <w:pPr>
-        <w:pStyle w:val="Akapitzlist"/>
-        <w:numPr>
-          <w:ilvl w:val="0"/>
-          <w:numId w:val="45"/>
-        </w:numPr>
-        <w:spacing w:line="360" w:lineRule="auto"/>
-      </w:pPr>
-      <w:r>
-        <w:t xml:space="preserve">Status: </w:t>
-      </w:r>
-      <w:proofErr w:type="spellStart"/>
-      <w:r>
-        <w:t>Boolean</w:t>
-      </w:r>
-      <w:proofErr w:type="spellEnd"/>
-      <w:r>
-        <w:t>,</w:t>
-      </w:r>
-    </w:p>
-    <w:p>
-      <w:pPr>
-        <w:pStyle w:val="Akapitzlist"/>
-        <w:numPr>
-          <w:ilvl w:val="0"/>
-          <w:numId w:val="45"/>
-        </w:numPr>
-        <w:spacing w:line="360" w:lineRule="auto"/>
-      </w:pPr>
-      <w:proofErr w:type="spellStart"/>
-      <w:r>
-        <w:t>Error</w:t>
-      </w:r>
-      <w:proofErr w:type="spellEnd"/>
-      <w:r>
-        <w:t xml:space="preserve">: </w:t>
-      </w:r>
-      <w:proofErr w:type="spellStart"/>
-      <w:r>
-        <w:t>String</w:t>
-      </w:r>
-      <w:proofErr w:type="spellEnd"/>
-      <w:r>
-        <w:t>,</w:t>
-      </w:r>
-    </w:p>
-    <w:p>
-      <w:pPr>
-        <w:pStyle w:val="Akapitzlist"/>
-        <w:numPr>
-          <w:ilvl w:val="0"/>
-          <w:numId w:val="45"/>
-        </w:numPr>
-        <w:spacing w:line="360" w:lineRule="auto"/>
-      </w:pPr>
-      <w:proofErr w:type="spellStart"/>
-      <w:r>
-        <w:t>Code</w:t>
-      </w:r>
-      <w:proofErr w:type="spellEnd"/>
-      <w:r>
-        <w:t xml:space="preserve">: 32-bit </w:t>
-      </w:r>
-      <w:proofErr w:type="spellStart"/>
-      <w:r>
-        <w:t>integer</w:t>
-      </w:r>
-      <w:proofErr w:type="spellEnd"/>
-      <w:r>
-        <w:t>,</w:t>
-      </w:r>
-    </w:p>
-    <w:p>
-      <w:pPr>
-        <w:pStyle w:val="Akapitzlist"/>
-        <w:numPr>
-          <w:ilvl w:val="0"/>
-          <w:numId w:val="45"/>
-        </w:numPr>
-        <w:spacing w:line="360" w:lineRule="auto"/>
-      </w:pPr>
-      <w:proofErr w:type="spellStart"/>
-      <w:r>
-        <w:t>Source</w:t>
-      </w:r>
-      <w:proofErr w:type="spellEnd"/>
-      <w:r>
-        <w:t xml:space="preserve">: </w:t>
-      </w:r>
-      <w:proofErr w:type="spellStart"/>
-      <w:r>
-        <w:t>String</w:t>
-      </w:r>
-      <w:proofErr w:type="spellEnd"/>
-      <w:r>
-        <w:t>.</w:t>
-      </w:r>
-    </w:p>
-    <w:p>
-      <w:pPr>
-        <w:pStyle w:val="Akapitzlist"/>
-        <w:numPr>
-          <w:ilvl w:val="0"/>
-          <w:numId w:val="26"/>
-        </w:numPr>
-        <w:spacing w:line="360" w:lineRule="auto"/>
-      </w:pPr>
-      <w:r>
-        <w:t>Wszystkie błędy mają ujemny kod błędu a ostrzeżenia dodatni?</w:t>
-      </w:r>
-    </w:p>
-    <w:p>
-      <w:pPr>
-        <w:pStyle w:val="Akapitzlist"/>
-        <w:numPr>
-          <w:ilvl w:val="0"/>
-          <w:numId w:val="46"/>
-        </w:numPr>
-        <w:spacing w:line="360" w:lineRule="auto"/>
-      </w:pPr>
-      <w:r>
-        <w:t>Prawda,</w:t>
-      </w:r>
-    </w:p>
-    <w:p>
-      <w:pPr>
-        <w:pStyle w:val="Akapitzlist"/>
-        <w:numPr>
-          <w:ilvl w:val="0"/>
-          <w:numId w:val="46"/>
-        </w:numPr>
-        <w:spacing w:line="360" w:lineRule="auto"/>
-      </w:pPr>
-      <w:r>
-        <w:t>Fałsz.</w:t>
-      </w:r>
-    </w:p>
-    <w:p>
-      <w:pPr>
-        <w:pStyle w:val="Akapitzlist"/>
-        <w:numPr>
-          <w:ilvl w:val="0"/>
-          <w:numId w:val="26"/>
-        </w:numPr>
-        <w:spacing w:line="360" w:lineRule="auto"/>
-      </w:pPr>
-      <w:r>
-        <w:t xml:space="preserve">Węzeł </w:t>
-      </w:r>
-      <w:proofErr w:type="spellStart"/>
-      <w:r>
-        <w:rPr>
-          <w:b/>
-        </w:rPr>
-        <w:t>Merge</w:t>
-      </w:r>
-      <w:proofErr w:type="spellEnd"/>
-      <w:r>
-        <w:rPr>
-          <w:b/>
-        </w:rPr>
-        <w:t xml:space="preserve"> </w:t>
-      </w:r>
-      <w:proofErr w:type="spellStart"/>
-      <w:r>
-        <w:rPr>
-          <w:b/>
-        </w:rPr>
-        <w:t>Errors</w:t>
-      </w:r>
-      <w:proofErr w:type="spellEnd"/>
-      <w:r>
-        <w:t xml:space="preserve"> łączy informacje o błędach z wielu źródeł?</w:t>
-      </w:r>
-    </w:p>
-    <w:p>
-      <w:pPr>
-        <w:pStyle w:val="Akapitzlist"/>
-        <w:numPr>
-          <w:ilvl w:val="0"/>
-          <w:numId w:val="47"/>
-        </w:numPr>
-        <w:spacing w:line="360" w:lineRule="auto"/>
-      </w:pPr>
-      <w:r>
-        <w:t>Prawda,</w:t>
-      </w:r>
-    </w:p>
-    <w:p>
-      <w:pPr>
-        <w:pStyle w:val="Akapitzlist"/>
-        <w:numPr>
-          <w:ilvl w:val="0"/>
-          <w:numId w:val="47"/>
-        </w:numPr>
-        <w:spacing w:line="360" w:lineRule="auto"/>
-      </w:pPr>
-      <w:r>
-        <w:t>Fałsz.</w:t>
-      </w:r>
-    </w:p>
-    <w:p>
-      <w:pPr>
-        <w:pStyle w:val="Akapitzlist"/>
-        <w:numPr>
-          <w:ilvl w:val="0"/>
-          <w:numId w:val="26"/>
-        </w:numPr>
-        <w:spacing w:line="360" w:lineRule="auto"/>
-      </w:pPr>
+        <w:t>?</w:t>
+      </w:r>
     </w:p>
     <w:p>
       <w:pPr>
@@ -6375,7 +3897,6 @@
         <w:jc w:val="both"/>
       </w:pPr>
       <w:r>
-        <w:lastRenderedPageBreak/>
         <w:t>https://www.youtube.com/watch?v=iNm0zWY7o8g&amp;list=PLUnVykytJXxPxm5u0vRKpPRVVg2u_WgFg&amp;index=3</w:t>
       </w:r>
     </w:p>
@@ -6700,7 +4221,7 @@
           <v:path o:extrusionok="f" gradientshapeok="t" o:connecttype="rect"/>
           <o:lock v:ext="edit" aspectratio="t"/>
         </v:shapetype>
-        <v:shape id="_x0000_i1029" type="#_x0000_t75" style="width:450pt;height:7.5pt" o:hrpct="0" o:hralign="center" o:hr="t">
+        <v:shape id="_x0000_i1028" type="#_x0000_t75" style="width:450pt;height:7.5pt" o:hrpct="0" o:hralign="center" o:hr="t">
           <v:imagedata r:id="rId1" o:title="BD15155_"/>
         </v:shape>
       </w:pict>
@@ -6839,10 +4360,10 @@
                 <v:path o:extrusionok="f" gradientshapeok="t" o:connecttype="rect"/>
                 <o:lock v:ext="edit" aspectratio="t"/>
               </v:shapetype>
-              <v:shape id="_x0000_i1027" type="#_x0000_t75" style="width:17.3pt;height:27.05pt" o:ole="">
+              <v:shape id="_x0000_i1026" type="#_x0000_t75" style="width:17.3pt;height:27.05pt" o:ole="">
                 <v:imagedata r:id="rId1" o:title=""/>
               </v:shape>
-              <o:OLEObject Type="Embed" ProgID="CorelDRAW.Graphic.11" ShapeID="_x0000_i1027" DrawAspect="Content" ObjectID="_1513720136" r:id="rId2"/>
+              <o:OLEObject Type="Embed" ProgID="CorelDRAW.Graphic.11" ShapeID="_x0000_i1026" DrawAspect="Content" ObjectID="_1514237122" r:id="rId2"/>
             </w:object>
           </w:r>
         </w:p>
@@ -6870,7 +4391,7 @@
               <w:i/>
             </w:rPr>
             <w:pict>
-              <v:shape id="_x0000_i1028" type="#_x0000_t75" style="width:450pt;height:7.5pt" o:hrpct="0" o:hralign="center" o:hr="t">
+              <v:shape id="_x0000_i1027" type="#_x0000_t75" style="width:450pt;height:7.5pt" o:hrpct="0" o:hralign="center" o:hr="t">
                 <v:imagedata r:id="rId3" o:title="BD15155_"/>
               </v:shape>
             </w:pict>
@@ -13229,7 +10750,7 @@
 </file>
 
 <file path=customXml/itemProps1.xml><?xml version="1.0" encoding="utf-8"?>
-<ds:datastoreItem xmlns:ds="http://schemas.openxmlformats.org/officeDocument/2006/customXml" ds:itemID="{E0BFE756-4F12-472C-8E1C-E2C9DBBA9178}">
+<ds:datastoreItem xmlns:ds="http://schemas.openxmlformats.org/officeDocument/2006/customXml" ds:itemID="{7F443DFE-2080-4885-9966-672D62B63850}">
   <ds:schemaRefs>
     <ds:schemaRef ds:uri="http://schemas.openxmlformats.org/officeDocument/2006/bibliography"/>
   </ds:schemaRefs>

</xml_diff>